<commit_message>
Adding UserTypes Addin Class diagram Merge Pedal-Board-Component actions into ProductActions
</commit_message>
<xml_diff>
--- a/Oren Pildus Designs Readme.docx
+++ b/Oren Pildus Designs Readme.docx
@@ -89,7 +89,7 @@
         <w:bidi w:val="0"/>
         <w:spacing w:line="240" w:lineRule="auto"/>
         <w:contextualSpacing/>
-        <w:jc w:val="center"/>
+        <w:jc w:val="both"/>
         <w:rPr>
           <w:rFonts w:asciiTheme="majorBidi" w:hAnsiTheme="majorBidi" w:cstheme="majorBidi"/>
         </w:rPr>
@@ -193,6 +193,7 @@
         <w:bidi w:val="0"/>
         <w:spacing w:line="240" w:lineRule="auto"/>
         <w:contextualSpacing/>
+        <w:jc w:val="both"/>
         <w:rPr>
           <w:rFonts w:asciiTheme="majorBidi" w:hAnsiTheme="majorBidi" w:cstheme="majorBidi"/>
           <w:sz w:val="24"/>
@@ -210,6 +211,7 @@
         <w:bidi w:val="0"/>
         <w:spacing w:line="240" w:lineRule="auto"/>
         <w:ind w:left="142" w:firstLine="0"/>
+        <w:jc w:val="both"/>
         <w:rPr>
           <w:rFonts w:asciiTheme="majorBidi" w:hAnsiTheme="majorBidi" w:cstheme="majorBidi"/>
           <w:b/>
@@ -237,6 +239,7 @@
         <w:bidi w:val="0"/>
         <w:spacing w:line="240" w:lineRule="auto"/>
         <w:ind w:left="142"/>
+        <w:jc w:val="both"/>
         <w:rPr>
           <w:rFonts w:asciiTheme="majorBidi" w:hAnsiTheme="majorBidi" w:cstheme="majorBidi"/>
           <w:sz w:val="24"/>
@@ -288,6 +291,7 @@
         <w:bidi w:val="0"/>
         <w:spacing w:line="240" w:lineRule="auto"/>
         <w:ind w:left="142"/>
+        <w:jc w:val="both"/>
         <w:rPr>
           <w:rFonts w:asciiTheme="majorBidi" w:hAnsiTheme="majorBidi" w:cstheme="majorBidi"/>
           <w:b/>
@@ -308,6 +312,7 @@
         <w:bidi w:val="0"/>
         <w:spacing w:line="240" w:lineRule="auto"/>
         <w:ind w:left="142" w:firstLine="0"/>
+        <w:jc w:val="both"/>
         <w:rPr>
           <w:rFonts w:asciiTheme="majorBidi" w:hAnsiTheme="majorBidi" w:cstheme="majorBidi"/>
           <w:b/>
@@ -335,6 +340,7 @@
         <w:bidi w:val="0"/>
         <w:spacing w:line="240" w:lineRule="auto"/>
         <w:ind w:left="142"/>
+        <w:jc w:val="both"/>
         <w:rPr>
           <w:rFonts w:asciiTheme="majorBidi" w:hAnsiTheme="majorBidi" w:cstheme="majorBidi"/>
           <w:sz w:val="24"/>
@@ -401,7 +407,7 @@
               <w:pStyle w:val="ListParagraph"/>
               <w:bidi w:val="0"/>
               <w:ind w:left="142"/>
-              <w:jc w:val="center"/>
+              <w:jc w:val="both"/>
               <w:rPr>
                 <w:rFonts w:asciiTheme="majorBidi" w:hAnsiTheme="majorBidi" w:cstheme="majorBidi"/>
                 <w:b/>
@@ -431,7 +437,7 @@
               <w:pStyle w:val="ListParagraph"/>
               <w:bidi w:val="0"/>
               <w:ind w:left="142"/>
-              <w:jc w:val="center"/>
+              <w:jc w:val="both"/>
               <w:rPr>
                 <w:rFonts w:asciiTheme="majorBidi" w:hAnsiTheme="majorBidi" w:cstheme="majorBidi"/>
                 <w:b/>
@@ -461,7 +467,7 @@
               <w:pStyle w:val="ListParagraph"/>
               <w:bidi w:val="0"/>
               <w:ind w:left="142"/>
-              <w:jc w:val="center"/>
+              <w:jc w:val="both"/>
               <w:rPr>
                 <w:rFonts w:asciiTheme="majorBidi" w:hAnsiTheme="majorBidi" w:cstheme="majorBidi"/>
                 <w:b/>
@@ -491,7 +497,7 @@
               <w:pStyle w:val="ListParagraph"/>
               <w:bidi w:val="0"/>
               <w:ind w:left="142"/>
-              <w:jc w:val="center"/>
+              <w:jc w:val="both"/>
               <w:rPr>
                 <w:rFonts w:asciiTheme="majorBidi" w:hAnsiTheme="majorBidi" w:cstheme="majorBidi"/>
                 <w:b/>
@@ -523,7 +529,7 @@
               <w:pStyle w:val="ListParagraph"/>
               <w:bidi w:val="0"/>
               <w:ind w:left="142"/>
-              <w:jc w:val="center"/>
+              <w:jc w:val="both"/>
               <w:rPr>
                 <w:rFonts w:asciiTheme="majorBidi" w:hAnsiTheme="majorBidi" w:cstheme="majorBidi"/>
                 <w:sz w:val="24"/>
@@ -549,7 +555,7 @@
               <w:pStyle w:val="ListParagraph"/>
               <w:bidi w:val="0"/>
               <w:ind w:left="142"/>
-              <w:jc w:val="center"/>
+              <w:jc w:val="both"/>
               <w:rPr>
                 <w:rFonts w:asciiTheme="majorBidi" w:hAnsiTheme="majorBidi" w:cstheme="majorBidi"/>
                 <w:sz w:val="24"/>
@@ -575,7 +581,7 @@
               <w:pStyle w:val="ListParagraph"/>
               <w:bidi w:val="0"/>
               <w:ind w:left="142"/>
-              <w:jc w:val="center"/>
+              <w:jc w:val="both"/>
               <w:rPr>
                 <w:rFonts w:asciiTheme="majorBidi" w:hAnsiTheme="majorBidi" w:cstheme="majorBidi"/>
                 <w:sz w:val="24"/>
@@ -601,7 +607,7 @@
               <w:pStyle w:val="ListParagraph"/>
               <w:bidi w:val="0"/>
               <w:ind w:left="142"/>
-              <w:jc w:val="center"/>
+              <w:jc w:val="both"/>
               <w:rPr>
                 <w:rFonts w:asciiTheme="majorBidi" w:hAnsiTheme="majorBidi" w:cstheme="majorBidi"/>
                 <w:sz w:val="24"/>
@@ -698,6 +704,7 @@
         <w:bidi w:val="0"/>
         <w:spacing w:line="240" w:lineRule="auto"/>
         <w:ind w:left="142" w:firstLine="0"/>
+        <w:jc w:val="both"/>
         <w:rPr>
           <w:rFonts w:asciiTheme="majorBidi" w:hAnsiTheme="majorBidi" w:cstheme="majorBidi"/>
           <w:b/>
@@ -913,7 +920,7 @@
         </w:rPr>
         <w:lastRenderedPageBreak/>
         <w:drawing>
-          <wp:inline distT="0" distB="0" distL="0" distR="0" wp14:anchorId="594E7134" wp14:editId="3159CFB4">
+          <wp:inline distT="0" distB="0" distL="0" distR="0" wp14:anchorId="1E6FDC55" wp14:editId="44646472">
             <wp:extent cx="5274310" cy="1349711"/>
             <wp:effectExtent l="0" t="0" r="2540" b="3175"/>
             <wp:docPr id="3" name="Picture 3"/>
@@ -1072,7 +1079,7 @@
           <w:noProof/>
         </w:rPr>
         <w:drawing>
-          <wp:inline distT="0" distB="0" distL="0" distR="0" wp14:anchorId="5D81F0E0" wp14:editId="5D029BF6">
+          <wp:inline distT="0" distB="0" distL="0" distR="0" wp14:anchorId="5A6E52C3" wp14:editId="5569EB84">
             <wp:extent cx="5002694" cy="1438275"/>
             <wp:effectExtent l="0" t="0" r="7620" b="0"/>
             <wp:docPr id="2" name="Picture 2"/>
@@ -1172,13 +1179,14 @@
         <w:bidi w:val="0"/>
         <w:spacing w:line="240" w:lineRule="auto"/>
         <w:ind w:left="142"/>
+        <w:jc w:val="both"/>
       </w:pPr>
       <w:r>
         <w:rPr>
           <w:noProof/>
         </w:rPr>
         <w:drawing>
-          <wp:inline distT="0" distB="0" distL="0" distR="0" wp14:anchorId="48261D5C" wp14:editId="794128F6">
+          <wp:inline distT="0" distB="0" distL="0" distR="0" wp14:anchorId="5B7CF746" wp14:editId="64272DD7">
             <wp:extent cx="5274310" cy="2761077"/>
             <wp:effectExtent l="0" t="0" r="2540" b="1270"/>
             <wp:docPr id="4" name="Picture 4"/>
@@ -1220,6 +1228,7 @@
         <w:bidi w:val="0"/>
         <w:spacing w:line="240" w:lineRule="auto"/>
         <w:ind w:left="142"/>
+        <w:jc w:val="both"/>
         <w:rPr>
           <w:rFonts w:asciiTheme="majorBidi" w:hAnsiTheme="majorBidi" w:cstheme="majorBidi"/>
           <w:b/>
@@ -1236,6 +1245,7 @@
       <w:pPr>
         <w:bidi w:val="0"/>
         <w:ind w:left="142"/>
+        <w:jc w:val="both"/>
         <w:rPr>
           <w:rFonts w:asciiTheme="majorBidi" w:hAnsiTheme="majorBidi" w:cstheme="majorBidi"/>
           <w:b/>
@@ -1331,15 +1341,7 @@
           <w:sz w:val="24"/>
           <w:szCs w:val="24"/>
         </w:rPr>
-        <w:t xml:space="preserve">Set project OPD_GUI as startup project, </w:t>
-      </w:r>
-      <w:r>
-        <w:rPr>
-          <w:rFonts w:asciiTheme="majorBidi" w:hAnsiTheme="majorBidi" w:cstheme="majorBidi"/>
-          <w:sz w:val="24"/>
-          <w:szCs w:val="24"/>
-        </w:rPr>
-        <w:t xml:space="preserve">Build </w:t>
+        <w:t xml:space="preserve">Set project OPD_GUI as startup project, Build </w:t>
       </w:r>
       <w:proofErr w:type="gramStart"/>
       <w:r>
@@ -1357,15 +1359,7 @@
           <w:sz w:val="24"/>
           <w:szCs w:val="24"/>
         </w:rPr>
-        <w:t xml:space="preserve"> Run solution</w:t>
-      </w:r>
-      <w:r>
-        <w:rPr>
-          <w:rFonts w:asciiTheme="majorBidi" w:hAnsiTheme="majorBidi" w:cstheme="majorBidi"/>
-          <w:sz w:val="24"/>
-          <w:szCs w:val="24"/>
-        </w:rPr>
-        <w:t>. The Login screen should appear to allow you to log in:</w:t>
+        <w:t xml:space="preserve"> Run solution. The Login screen should appear to allow you to log in:</w:t>
       </w:r>
     </w:p>
     <w:p>
@@ -1386,7 +1380,7 @@
           <w:noProof/>
         </w:rPr>
         <w:drawing>
-          <wp:inline distT="0" distB="0" distL="0" distR="0" wp14:anchorId="53CD5DB3" wp14:editId="08909172">
+          <wp:inline distT="0" distB="0" distL="0" distR="0" wp14:anchorId="4E168325" wp14:editId="50B20DD0">
             <wp:extent cx="1790700" cy="3175840"/>
             <wp:effectExtent l="0" t="0" r="0" b="5715"/>
             <wp:docPr id="5" name="Picture 5"/>
@@ -1611,6 +1605,7 @@
     <w:p>
       <w:pPr>
         <w:bidi w:val="0"/>
+        <w:jc w:val="both"/>
         <w:rPr>
           <w:rFonts w:asciiTheme="majorBidi" w:hAnsiTheme="majorBidi" w:cstheme="majorBidi"/>
           <w:sz w:val="24"/>
@@ -1636,6 +1631,7 @@
         <w:bidi w:val="0"/>
         <w:spacing w:line="240" w:lineRule="auto"/>
         <w:ind w:left="142" w:firstLine="0"/>
+        <w:jc w:val="both"/>
         <w:rPr>
           <w:rFonts w:asciiTheme="majorBidi" w:hAnsiTheme="majorBidi" w:cstheme="majorBidi"/>
           <w:b/>
@@ -1655,6 +1651,17 @@
           <w:u w:val="single"/>
         </w:rPr>
         <w:lastRenderedPageBreak/>
+        <w:t xml:space="preserve">Entities, </w:t>
+      </w:r>
+      <w:r>
+        <w:rPr>
+          <w:rFonts w:asciiTheme="majorBidi" w:hAnsiTheme="majorBidi" w:cstheme="majorBidi"/>
+          <w:b/>
+          <w:bCs/>
+          <w:sz w:val="24"/>
+          <w:szCs w:val="24"/>
+          <w:u w:val="single"/>
+        </w:rPr>
         <w:t>Relations design and logic:</w:t>
       </w:r>
     </w:p>
@@ -1701,8 +1708,2968 @@
         </w:rPr>
         <w:t>Table-per-type inheritance uses a separate table in the database to maintain data for non-inherited properties and key properties for each type in the inheritance hierarchy.</w:t>
       </w:r>
+    </w:p>
+    <w:p>
+      <w:pPr>
+        <w:pStyle w:val="ListParagraph"/>
+        <w:bidi w:val="0"/>
+        <w:spacing w:line="240" w:lineRule="auto"/>
+        <w:ind w:left="142"/>
+        <w:jc w:val="both"/>
+        <w:rPr>
+          <w:rFonts w:asciiTheme="majorBidi" w:hAnsiTheme="majorBidi" w:cstheme="majorBidi"/>
+          <w:sz w:val="24"/>
+          <w:szCs w:val="24"/>
+        </w:rPr>
+      </w:pPr>
+      <w:r>
+        <w:rPr>
+          <w:rFonts w:asciiTheme="majorBidi" w:hAnsiTheme="majorBidi" w:cstheme="majorBidi"/>
+          <w:sz w:val="24"/>
+          <w:szCs w:val="24"/>
+        </w:rPr>
+        <w:t xml:space="preserve">The main model for the products section is an abstract class </w:t>
+      </w:r>
+      <w:r>
+        <w:rPr>
+          <w:rFonts w:asciiTheme="majorBidi" w:hAnsiTheme="majorBidi" w:cstheme="majorBidi"/>
+          <w:b/>
+          <w:bCs/>
+          <w:i/>
+          <w:iCs/>
+          <w:color w:val="0070C0"/>
+          <w:sz w:val="24"/>
+          <w:szCs w:val="24"/>
+        </w:rPr>
+        <w:t>Product</w:t>
+      </w:r>
+      <w:r>
+        <w:rPr>
+          <w:rFonts w:asciiTheme="majorBidi" w:hAnsiTheme="majorBidi" w:cstheme="majorBidi"/>
+          <w:sz w:val="24"/>
+          <w:szCs w:val="24"/>
+        </w:rPr>
+        <w:t xml:space="preserve"> from which each specific product type model is inherent:</w:t>
+      </w:r>
+    </w:p>
+    <w:p>
+      <w:pPr>
+        <w:pStyle w:val="ListParagraph"/>
+        <w:bidi w:val="0"/>
+        <w:spacing w:line="240" w:lineRule="auto"/>
+        <w:ind w:left="142"/>
+        <w:jc w:val="both"/>
+        <w:rPr>
+          <w:rFonts w:asciiTheme="majorBidi" w:hAnsiTheme="majorBidi" w:cstheme="majorBidi"/>
+          <w:sz w:val="24"/>
+          <w:szCs w:val="24"/>
+        </w:rPr>
+      </w:pPr>
+    </w:p>
+    <w:p>
+      <w:pPr>
+        <w:pStyle w:val="ListParagraph"/>
+        <w:bidi w:val="0"/>
+        <w:spacing w:line="240" w:lineRule="auto"/>
+        <w:ind w:left="142"/>
+        <w:jc w:val="both"/>
+        <w:rPr>
+          <w:rFonts w:asciiTheme="majorBidi" w:hAnsiTheme="majorBidi" w:cstheme="majorBidi"/>
+          <w:i/>
+          <w:iCs/>
+          <w:color w:val="808080" w:themeColor="background1" w:themeShade="80"/>
+          <w:sz w:val="24"/>
+          <w:szCs w:val="24"/>
+        </w:rPr>
+      </w:pPr>
+      <w:r>
+        <w:rPr>
+          <w:rFonts w:asciiTheme="majorBidi" w:hAnsiTheme="majorBidi" w:cstheme="majorBidi"/>
+          <w:i/>
+          <w:iCs/>
+          <w:color w:val="808080" w:themeColor="background1" w:themeShade="80"/>
+          <w:sz w:val="24"/>
+          <w:szCs w:val="24"/>
+        </w:rPr>
+        <w:t xml:space="preserve">    </w:t>
+      </w:r>
+      <w:proofErr w:type="gramStart"/>
+      <w:r>
+        <w:rPr>
+          <w:rFonts w:asciiTheme="majorBidi" w:hAnsiTheme="majorBidi" w:cstheme="majorBidi"/>
+          <w:i/>
+          <w:iCs/>
+          <w:color w:val="808080" w:themeColor="background1" w:themeShade="80"/>
+          <w:sz w:val="24"/>
+          <w:szCs w:val="24"/>
+        </w:rPr>
+        <w:t>public</w:t>
+      </w:r>
+      <w:proofErr w:type="gramEnd"/>
+      <w:r>
+        <w:rPr>
+          <w:rFonts w:asciiTheme="majorBidi" w:hAnsiTheme="majorBidi" w:cstheme="majorBidi"/>
+          <w:i/>
+          <w:iCs/>
+          <w:color w:val="808080" w:themeColor="background1" w:themeShade="80"/>
+          <w:sz w:val="24"/>
+          <w:szCs w:val="24"/>
+        </w:rPr>
+        <w:t xml:space="preserve"> abstract class Product</w:t>
+      </w:r>
+    </w:p>
+    <w:p>
+      <w:pPr>
+        <w:pStyle w:val="ListParagraph"/>
+        <w:bidi w:val="0"/>
+        <w:spacing w:line="240" w:lineRule="auto"/>
+        <w:ind w:left="142"/>
+        <w:jc w:val="both"/>
+        <w:rPr>
+          <w:rFonts w:asciiTheme="majorBidi" w:hAnsiTheme="majorBidi" w:cstheme="majorBidi"/>
+          <w:i/>
+          <w:iCs/>
+          <w:color w:val="808080" w:themeColor="background1" w:themeShade="80"/>
+          <w:sz w:val="24"/>
+          <w:szCs w:val="24"/>
+          <w:rtl/>
+        </w:rPr>
+      </w:pPr>
+      <w:r>
+        <w:rPr>
+          <w:rFonts w:asciiTheme="majorBidi" w:hAnsiTheme="majorBidi" w:cstheme="majorBidi"/>
+          <w:i/>
+          <w:iCs/>
+          <w:color w:val="808080" w:themeColor="background1" w:themeShade="80"/>
+          <w:sz w:val="24"/>
+          <w:szCs w:val="24"/>
+        </w:rPr>
+        <w:t xml:space="preserve">    {</w:t>
+      </w:r>
+    </w:p>
+    <w:p>
+      <w:pPr>
+        <w:pStyle w:val="ListParagraph"/>
+        <w:bidi w:val="0"/>
+        <w:spacing w:line="240" w:lineRule="auto"/>
+        <w:ind w:left="142"/>
+        <w:jc w:val="both"/>
+        <w:rPr>
+          <w:rFonts w:asciiTheme="majorBidi" w:hAnsiTheme="majorBidi" w:cstheme="majorBidi"/>
+          <w:i/>
+          <w:iCs/>
+          <w:color w:val="808080" w:themeColor="background1" w:themeShade="80"/>
+          <w:sz w:val="24"/>
+          <w:szCs w:val="24"/>
+        </w:rPr>
+      </w:pPr>
+      <w:r>
+        <w:rPr>
+          <w:rFonts w:asciiTheme="majorBidi" w:hAnsiTheme="majorBidi" w:cstheme="majorBidi"/>
+          <w:i/>
+          <w:iCs/>
+          <w:color w:val="808080" w:themeColor="background1" w:themeShade="80"/>
+          <w:sz w:val="24"/>
+          <w:szCs w:val="24"/>
+        </w:rPr>
+        <w:t xml:space="preserve">        [Key]</w:t>
+      </w:r>
+    </w:p>
+    <w:p>
+      <w:pPr>
+        <w:pStyle w:val="ListParagraph"/>
+        <w:bidi w:val="0"/>
+        <w:spacing w:line="240" w:lineRule="auto"/>
+        <w:ind w:left="142"/>
+        <w:jc w:val="both"/>
+        <w:rPr>
+          <w:rFonts w:asciiTheme="majorBidi" w:hAnsiTheme="majorBidi" w:cstheme="majorBidi"/>
+          <w:i/>
+          <w:iCs/>
+          <w:color w:val="808080" w:themeColor="background1" w:themeShade="80"/>
+          <w:sz w:val="24"/>
+          <w:szCs w:val="24"/>
+        </w:rPr>
+      </w:pPr>
+      <w:r>
+        <w:rPr>
+          <w:rFonts w:asciiTheme="majorBidi" w:hAnsiTheme="majorBidi" w:cstheme="majorBidi"/>
+          <w:i/>
+          <w:iCs/>
+          <w:color w:val="808080" w:themeColor="background1" w:themeShade="80"/>
+          <w:sz w:val="24"/>
+          <w:szCs w:val="24"/>
+        </w:rPr>
+        <w:t xml:space="preserve">        </w:t>
+      </w:r>
+      <w:proofErr w:type="gramStart"/>
+      <w:r>
+        <w:rPr>
+          <w:rFonts w:asciiTheme="majorBidi" w:hAnsiTheme="majorBidi" w:cstheme="majorBidi"/>
+          <w:i/>
+          <w:iCs/>
+          <w:color w:val="808080" w:themeColor="background1" w:themeShade="80"/>
+          <w:sz w:val="24"/>
+          <w:szCs w:val="24"/>
+        </w:rPr>
+        <w:t>public</w:t>
+      </w:r>
+      <w:proofErr w:type="gramEnd"/>
+      <w:r>
+        <w:rPr>
+          <w:rFonts w:asciiTheme="majorBidi" w:hAnsiTheme="majorBidi" w:cstheme="majorBidi"/>
+          <w:i/>
+          <w:iCs/>
+          <w:color w:val="808080" w:themeColor="background1" w:themeShade="80"/>
+          <w:sz w:val="24"/>
+          <w:szCs w:val="24"/>
+        </w:rPr>
+        <w:t xml:space="preserve"> </w:t>
+      </w:r>
+      <w:proofErr w:type="spellStart"/>
+      <w:r>
+        <w:rPr>
+          <w:rFonts w:asciiTheme="majorBidi" w:hAnsiTheme="majorBidi" w:cstheme="majorBidi"/>
+          <w:i/>
+          <w:iCs/>
+          <w:color w:val="808080" w:themeColor="background1" w:themeShade="80"/>
+          <w:sz w:val="24"/>
+          <w:szCs w:val="24"/>
+        </w:rPr>
+        <w:t>int</w:t>
+      </w:r>
+      <w:proofErr w:type="spellEnd"/>
+      <w:r>
+        <w:rPr>
+          <w:rFonts w:asciiTheme="majorBidi" w:hAnsiTheme="majorBidi" w:cstheme="majorBidi"/>
+          <w:i/>
+          <w:iCs/>
+          <w:color w:val="808080" w:themeColor="background1" w:themeShade="80"/>
+          <w:sz w:val="24"/>
+          <w:szCs w:val="24"/>
+        </w:rPr>
+        <w:t xml:space="preserve"> </w:t>
+      </w:r>
+      <w:proofErr w:type="spellStart"/>
+      <w:r>
+        <w:rPr>
+          <w:rFonts w:asciiTheme="majorBidi" w:hAnsiTheme="majorBidi" w:cstheme="majorBidi"/>
+          <w:i/>
+          <w:iCs/>
+          <w:color w:val="808080" w:themeColor="background1" w:themeShade="80"/>
+          <w:sz w:val="24"/>
+          <w:szCs w:val="24"/>
+        </w:rPr>
+        <w:t>ProductId</w:t>
+      </w:r>
+      <w:proofErr w:type="spellEnd"/>
+      <w:r>
+        <w:rPr>
+          <w:rFonts w:asciiTheme="majorBidi" w:hAnsiTheme="majorBidi" w:cstheme="majorBidi"/>
+          <w:i/>
+          <w:iCs/>
+          <w:color w:val="808080" w:themeColor="background1" w:themeShade="80"/>
+          <w:sz w:val="24"/>
+          <w:szCs w:val="24"/>
+        </w:rPr>
+        <w:t xml:space="preserve"> { get; set; }</w:t>
+      </w:r>
+    </w:p>
+    <w:p>
+      <w:pPr>
+        <w:pStyle w:val="ListParagraph"/>
+        <w:bidi w:val="0"/>
+        <w:spacing w:line="240" w:lineRule="auto"/>
+        <w:ind w:left="142"/>
+        <w:jc w:val="both"/>
+        <w:rPr>
+          <w:rFonts w:asciiTheme="majorBidi" w:hAnsiTheme="majorBidi" w:cstheme="majorBidi"/>
+          <w:i/>
+          <w:iCs/>
+          <w:color w:val="808080" w:themeColor="background1" w:themeShade="80"/>
+          <w:sz w:val="24"/>
+          <w:szCs w:val="24"/>
+        </w:rPr>
+      </w:pPr>
+      <w:r>
+        <w:rPr>
+          <w:rFonts w:asciiTheme="majorBidi" w:hAnsiTheme="majorBidi" w:cstheme="majorBidi"/>
+          <w:i/>
+          <w:iCs/>
+          <w:color w:val="808080" w:themeColor="background1" w:themeShade="80"/>
+          <w:sz w:val="24"/>
+          <w:szCs w:val="24"/>
+        </w:rPr>
+        <w:t xml:space="preserve">        [Required]</w:t>
+      </w:r>
+    </w:p>
+    <w:p>
+      <w:pPr>
+        <w:pStyle w:val="ListParagraph"/>
+        <w:bidi w:val="0"/>
+        <w:spacing w:line="240" w:lineRule="auto"/>
+        <w:ind w:left="142"/>
+        <w:jc w:val="both"/>
+        <w:rPr>
+          <w:rFonts w:asciiTheme="majorBidi" w:hAnsiTheme="majorBidi" w:cstheme="majorBidi"/>
+          <w:i/>
+          <w:iCs/>
+          <w:color w:val="808080" w:themeColor="background1" w:themeShade="80"/>
+          <w:sz w:val="24"/>
+          <w:szCs w:val="24"/>
+        </w:rPr>
+      </w:pPr>
+      <w:r>
+        <w:rPr>
+          <w:rFonts w:asciiTheme="majorBidi" w:hAnsiTheme="majorBidi" w:cstheme="majorBidi"/>
+          <w:i/>
+          <w:iCs/>
+          <w:color w:val="808080" w:themeColor="background1" w:themeShade="80"/>
+          <w:sz w:val="24"/>
+          <w:szCs w:val="24"/>
+        </w:rPr>
+        <w:t xml:space="preserve">        </w:t>
+      </w:r>
+      <w:proofErr w:type="gramStart"/>
+      <w:r>
+        <w:rPr>
+          <w:rFonts w:asciiTheme="majorBidi" w:hAnsiTheme="majorBidi" w:cstheme="majorBidi"/>
+          <w:i/>
+          <w:iCs/>
+          <w:color w:val="808080" w:themeColor="background1" w:themeShade="80"/>
+          <w:sz w:val="24"/>
+          <w:szCs w:val="24"/>
+        </w:rPr>
+        <w:t>public</w:t>
+      </w:r>
+      <w:proofErr w:type="gramEnd"/>
+      <w:r>
+        <w:rPr>
+          <w:rFonts w:asciiTheme="majorBidi" w:hAnsiTheme="majorBidi" w:cstheme="majorBidi"/>
+          <w:i/>
+          <w:iCs/>
+          <w:color w:val="808080" w:themeColor="background1" w:themeShade="80"/>
+          <w:sz w:val="24"/>
+          <w:szCs w:val="24"/>
+        </w:rPr>
+        <w:t xml:space="preserve"> string </w:t>
+      </w:r>
+      <w:proofErr w:type="spellStart"/>
+      <w:r>
+        <w:rPr>
+          <w:rFonts w:asciiTheme="majorBidi" w:hAnsiTheme="majorBidi" w:cstheme="majorBidi"/>
+          <w:i/>
+          <w:iCs/>
+          <w:color w:val="808080" w:themeColor="background1" w:themeShade="80"/>
+          <w:sz w:val="24"/>
+          <w:szCs w:val="24"/>
+        </w:rPr>
+        <w:t>ProductName</w:t>
+      </w:r>
+      <w:proofErr w:type="spellEnd"/>
+      <w:r>
+        <w:rPr>
+          <w:rFonts w:asciiTheme="majorBidi" w:hAnsiTheme="majorBidi" w:cstheme="majorBidi"/>
+          <w:i/>
+          <w:iCs/>
+          <w:color w:val="808080" w:themeColor="background1" w:themeShade="80"/>
+          <w:sz w:val="24"/>
+          <w:szCs w:val="24"/>
+        </w:rPr>
+        <w:t xml:space="preserve"> { get; set; }</w:t>
+      </w:r>
+    </w:p>
+    <w:p>
+      <w:pPr>
+        <w:pStyle w:val="ListParagraph"/>
+        <w:bidi w:val="0"/>
+        <w:spacing w:line="240" w:lineRule="auto"/>
+        <w:ind w:left="142"/>
+        <w:jc w:val="both"/>
+        <w:rPr>
+          <w:rFonts w:asciiTheme="majorBidi" w:hAnsiTheme="majorBidi" w:cstheme="majorBidi"/>
+          <w:i/>
+          <w:iCs/>
+          <w:color w:val="808080" w:themeColor="background1" w:themeShade="80"/>
+          <w:sz w:val="24"/>
+          <w:szCs w:val="24"/>
+        </w:rPr>
+      </w:pPr>
+      <w:r>
+        <w:rPr>
+          <w:rFonts w:asciiTheme="majorBidi" w:hAnsiTheme="majorBidi" w:cstheme="majorBidi"/>
+          <w:i/>
+          <w:iCs/>
+          <w:color w:val="808080" w:themeColor="background1" w:themeShade="80"/>
+          <w:sz w:val="24"/>
+          <w:szCs w:val="24"/>
+        </w:rPr>
+        <w:t xml:space="preserve">        [Required]</w:t>
+      </w:r>
+    </w:p>
+    <w:p>
+      <w:pPr>
+        <w:pStyle w:val="ListParagraph"/>
+        <w:bidi w:val="0"/>
+        <w:spacing w:line="240" w:lineRule="auto"/>
+        <w:ind w:left="142"/>
+        <w:jc w:val="both"/>
+        <w:rPr>
+          <w:rFonts w:asciiTheme="majorBidi" w:hAnsiTheme="majorBidi" w:cstheme="majorBidi"/>
+          <w:i/>
+          <w:iCs/>
+          <w:color w:val="808080" w:themeColor="background1" w:themeShade="80"/>
+          <w:sz w:val="24"/>
+          <w:szCs w:val="24"/>
+        </w:rPr>
+      </w:pPr>
+      <w:r>
+        <w:rPr>
+          <w:rFonts w:asciiTheme="majorBidi" w:hAnsiTheme="majorBidi" w:cstheme="majorBidi"/>
+          <w:i/>
+          <w:iCs/>
+          <w:color w:val="808080" w:themeColor="background1" w:themeShade="80"/>
+          <w:sz w:val="24"/>
+          <w:szCs w:val="24"/>
+        </w:rPr>
+        <w:t xml:space="preserve">        </w:t>
+      </w:r>
+      <w:proofErr w:type="gramStart"/>
+      <w:r>
+        <w:rPr>
+          <w:rFonts w:asciiTheme="majorBidi" w:hAnsiTheme="majorBidi" w:cstheme="majorBidi"/>
+          <w:i/>
+          <w:iCs/>
+          <w:color w:val="808080" w:themeColor="background1" w:themeShade="80"/>
+          <w:sz w:val="24"/>
+          <w:szCs w:val="24"/>
+        </w:rPr>
+        <w:t>public</w:t>
+      </w:r>
+      <w:proofErr w:type="gramEnd"/>
+      <w:r>
+        <w:rPr>
+          <w:rFonts w:asciiTheme="majorBidi" w:hAnsiTheme="majorBidi" w:cstheme="majorBidi"/>
+          <w:i/>
+          <w:iCs/>
+          <w:color w:val="808080" w:themeColor="background1" w:themeShade="80"/>
+          <w:sz w:val="24"/>
+          <w:szCs w:val="24"/>
+        </w:rPr>
+        <w:t xml:space="preserve"> double </w:t>
+      </w:r>
+      <w:proofErr w:type="spellStart"/>
+      <w:r>
+        <w:rPr>
+          <w:rFonts w:asciiTheme="majorBidi" w:hAnsiTheme="majorBidi" w:cstheme="majorBidi"/>
+          <w:i/>
+          <w:iCs/>
+          <w:color w:val="808080" w:themeColor="background1" w:themeShade="80"/>
+          <w:sz w:val="24"/>
+          <w:szCs w:val="24"/>
+        </w:rPr>
+        <w:t>ProductPrice</w:t>
+      </w:r>
+      <w:proofErr w:type="spellEnd"/>
+      <w:r>
+        <w:rPr>
+          <w:rFonts w:asciiTheme="majorBidi" w:hAnsiTheme="majorBidi" w:cstheme="majorBidi"/>
+          <w:i/>
+          <w:iCs/>
+          <w:color w:val="808080" w:themeColor="background1" w:themeShade="80"/>
+          <w:sz w:val="24"/>
+          <w:szCs w:val="24"/>
+        </w:rPr>
+        <w:t xml:space="preserve"> { get; set; }</w:t>
+      </w:r>
+    </w:p>
+    <w:p>
+      <w:pPr>
+        <w:pStyle w:val="ListParagraph"/>
+        <w:bidi w:val="0"/>
+        <w:spacing w:line="240" w:lineRule="auto"/>
+        <w:ind w:left="142"/>
+        <w:jc w:val="both"/>
+        <w:rPr>
+          <w:rFonts w:asciiTheme="majorBidi" w:hAnsiTheme="majorBidi" w:cstheme="majorBidi"/>
+          <w:i/>
+          <w:iCs/>
+          <w:color w:val="808080" w:themeColor="background1" w:themeShade="80"/>
+          <w:sz w:val="24"/>
+          <w:szCs w:val="24"/>
+        </w:rPr>
+      </w:pPr>
+      <w:r>
+        <w:rPr>
+          <w:rFonts w:asciiTheme="majorBidi" w:hAnsiTheme="majorBidi" w:cstheme="majorBidi"/>
+          <w:i/>
+          <w:iCs/>
+          <w:color w:val="808080" w:themeColor="background1" w:themeShade="80"/>
+          <w:sz w:val="24"/>
+          <w:szCs w:val="24"/>
+        </w:rPr>
+        <w:t xml:space="preserve">        [Required]</w:t>
+      </w:r>
+    </w:p>
+    <w:p>
+      <w:pPr>
+        <w:pStyle w:val="ListParagraph"/>
+        <w:bidi w:val="0"/>
+        <w:spacing w:line="240" w:lineRule="auto"/>
+        <w:ind w:left="142"/>
+        <w:jc w:val="both"/>
+        <w:rPr>
+          <w:rFonts w:asciiTheme="majorBidi" w:hAnsiTheme="majorBidi" w:cstheme="majorBidi"/>
+          <w:i/>
+          <w:iCs/>
+          <w:color w:val="808080" w:themeColor="background1" w:themeShade="80"/>
+          <w:sz w:val="24"/>
+          <w:szCs w:val="24"/>
+        </w:rPr>
+      </w:pPr>
+      <w:r>
+        <w:rPr>
+          <w:rFonts w:asciiTheme="majorBidi" w:hAnsiTheme="majorBidi" w:cstheme="majorBidi"/>
+          <w:i/>
+          <w:iCs/>
+          <w:color w:val="808080" w:themeColor="background1" w:themeShade="80"/>
+          <w:sz w:val="24"/>
+          <w:szCs w:val="24"/>
+        </w:rPr>
+        <w:t xml:space="preserve">        </w:t>
+      </w:r>
+      <w:proofErr w:type="gramStart"/>
+      <w:r>
+        <w:rPr>
+          <w:rFonts w:asciiTheme="majorBidi" w:hAnsiTheme="majorBidi" w:cstheme="majorBidi"/>
+          <w:i/>
+          <w:iCs/>
+          <w:color w:val="808080" w:themeColor="background1" w:themeShade="80"/>
+          <w:sz w:val="24"/>
+          <w:szCs w:val="24"/>
+        </w:rPr>
+        <w:t>public</w:t>
+      </w:r>
+      <w:proofErr w:type="gramEnd"/>
+      <w:r>
+        <w:rPr>
+          <w:rFonts w:asciiTheme="majorBidi" w:hAnsiTheme="majorBidi" w:cstheme="majorBidi"/>
+          <w:i/>
+          <w:iCs/>
+          <w:color w:val="808080" w:themeColor="background1" w:themeShade="80"/>
+          <w:sz w:val="24"/>
+          <w:szCs w:val="24"/>
+        </w:rPr>
+        <w:t xml:space="preserve"> </w:t>
+      </w:r>
+      <w:proofErr w:type="spellStart"/>
+      <w:r>
+        <w:rPr>
+          <w:rFonts w:asciiTheme="majorBidi" w:hAnsiTheme="majorBidi" w:cstheme="majorBidi"/>
+          <w:i/>
+          <w:iCs/>
+          <w:color w:val="808080" w:themeColor="background1" w:themeShade="80"/>
+          <w:sz w:val="24"/>
+          <w:szCs w:val="24"/>
+        </w:rPr>
+        <w:t>ProductTypes</w:t>
+      </w:r>
+      <w:proofErr w:type="spellEnd"/>
+      <w:r>
+        <w:rPr>
+          <w:rFonts w:asciiTheme="majorBidi" w:hAnsiTheme="majorBidi" w:cstheme="majorBidi"/>
+          <w:i/>
+          <w:iCs/>
+          <w:color w:val="808080" w:themeColor="background1" w:themeShade="80"/>
+          <w:sz w:val="24"/>
+          <w:szCs w:val="24"/>
+        </w:rPr>
+        <w:t xml:space="preserve"> </w:t>
+      </w:r>
+      <w:proofErr w:type="spellStart"/>
+      <w:r>
+        <w:rPr>
+          <w:rFonts w:asciiTheme="majorBidi" w:hAnsiTheme="majorBidi" w:cstheme="majorBidi"/>
+          <w:i/>
+          <w:iCs/>
+          <w:color w:val="808080" w:themeColor="background1" w:themeShade="80"/>
+          <w:sz w:val="24"/>
+          <w:szCs w:val="24"/>
+        </w:rPr>
+        <w:t>ProductType</w:t>
+      </w:r>
+      <w:proofErr w:type="spellEnd"/>
+      <w:r>
+        <w:rPr>
+          <w:rFonts w:asciiTheme="majorBidi" w:hAnsiTheme="majorBidi" w:cstheme="majorBidi"/>
+          <w:i/>
+          <w:iCs/>
+          <w:color w:val="808080" w:themeColor="background1" w:themeShade="80"/>
+          <w:sz w:val="24"/>
+          <w:szCs w:val="24"/>
+        </w:rPr>
+        <w:t xml:space="preserve"> { get; set; }</w:t>
+      </w:r>
+    </w:p>
+    <w:p>
+      <w:pPr>
+        <w:pStyle w:val="ListParagraph"/>
+        <w:bidi w:val="0"/>
+        <w:spacing w:line="240" w:lineRule="auto"/>
+        <w:ind w:left="142"/>
+        <w:jc w:val="both"/>
+        <w:rPr>
+          <w:rFonts w:asciiTheme="majorBidi" w:hAnsiTheme="majorBidi" w:cstheme="majorBidi"/>
+          <w:i/>
+          <w:iCs/>
+          <w:color w:val="808080" w:themeColor="background1" w:themeShade="80"/>
+          <w:sz w:val="24"/>
+          <w:szCs w:val="24"/>
+          <w:rtl/>
+        </w:rPr>
+      </w:pPr>
+    </w:p>
+    <w:p>
+      <w:pPr>
+        <w:pStyle w:val="ListParagraph"/>
+        <w:bidi w:val="0"/>
+        <w:spacing w:line="240" w:lineRule="auto"/>
+        <w:ind w:left="142"/>
+        <w:jc w:val="both"/>
+        <w:rPr>
+          <w:rFonts w:asciiTheme="majorBidi" w:hAnsiTheme="majorBidi" w:cstheme="majorBidi"/>
+          <w:i/>
+          <w:iCs/>
+          <w:color w:val="808080" w:themeColor="background1" w:themeShade="80"/>
+          <w:sz w:val="24"/>
+          <w:szCs w:val="24"/>
+        </w:rPr>
+      </w:pPr>
+      <w:r>
+        <w:rPr>
+          <w:rFonts w:asciiTheme="majorBidi" w:hAnsiTheme="majorBidi" w:cstheme="majorBidi"/>
+          <w:i/>
+          <w:iCs/>
+          <w:color w:val="808080" w:themeColor="background1" w:themeShade="80"/>
+          <w:sz w:val="24"/>
+          <w:szCs w:val="24"/>
+        </w:rPr>
+        <w:t xml:space="preserve">        </w:t>
+      </w:r>
+      <w:proofErr w:type="gramStart"/>
+      <w:r>
+        <w:rPr>
+          <w:rFonts w:asciiTheme="majorBidi" w:hAnsiTheme="majorBidi" w:cstheme="majorBidi"/>
+          <w:i/>
+          <w:iCs/>
+          <w:color w:val="808080" w:themeColor="background1" w:themeShade="80"/>
+          <w:sz w:val="24"/>
+          <w:szCs w:val="24"/>
+        </w:rPr>
+        <w:t>public</w:t>
+      </w:r>
+      <w:proofErr w:type="gramEnd"/>
+      <w:r>
+        <w:rPr>
+          <w:rFonts w:asciiTheme="majorBidi" w:hAnsiTheme="majorBidi" w:cstheme="majorBidi"/>
+          <w:i/>
+          <w:iCs/>
+          <w:color w:val="808080" w:themeColor="background1" w:themeShade="80"/>
+          <w:sz w:val="24"/>
+          <w:szCs w:val="24"/>
+        </w:rPr>
+        <w:t xml:space="preserve"> </w:t>
+      </w:r>
+      <w:proofErr w:type="spellStart"/>
+      <w:r>
+        <w:rPr>
+          <w:rFonts w:asciiTheme="majorBidi" w:hAnsiTheme="majorBidi" w:cstheme="majorBidi"/>
+          <w:i/>
+          <w:iCs/>
+          <w:color w:val="808080" w:themeColor="background1" w:themeShade="80"/>
+          <w:sz w:val="24"/>
+          <w:szCs w:val="24"/>
+        </w:rPr>
+        <w:t>EffectTypes</w:t>
+      </w:r>
+      <w:proofErr w:type="spellEnd"/>
+      <w:r>
+        <w:rPr>
+          <w:rFonts w:asciiTheme="majorBidi" w:hAnsiTheme="majorBidi" w:cstheme="majorBidi"/>
+          <w:i/>
+          <w:iCs/>
+          <w:color w:val="808080" w:themeColor="background1" w:themeShade="80"/>
+          <w:sz w:val="24"/>
+          <w:szCs w:val="24"/>
+        </w:rPr>
+        <w:t xml:space="preserve"> </w:t>
+      </w:r>
+      <w:proofErr w:type="spellStart"/>
+      <w:r>
+        <w:rPr>
+          <w:rFonts w:asciiTheme="majorBidi" w:hAnsiTheme="majorBidi" w:cstheme="majorBidi"/>
+          <w:i/>
+          <w:iCs/>
+          <w:color w:val="808080" w:themeColor="background1" w:themeShade="80"/>
+          <w:sz w:val="24"/>
+          <w:szCs w:val="24"/>
+        </w:rPr>
+        <w:t>EffectType</w:t>
+      </w:r>
+      <w:proofErr w:type="spellEnd"/>
+      <w:r>
+        <w:rPr>
+          <w:rFonts w:asciiTheme="majorBidi" w:hAnsiTheme="majorBidi" w:cstheme="majorBidi"/>
+          <w:i/>
+          <w:iCs/>
+          <w:color w:val="808080" w:themeColor="background1" w:themeShade="80"/>
+          <w:sz w:val="24"/>
+          <w:szCs w:val="24"/>
+        </w:rPr>
+        <w:t xml:space="preserve"> { get; set; }</w:t>
+      </w:r>
+    </w:p>
+    <w:p>
+      <w:pPr>
+        <w:pStyle w:val="ListParagraph"/>
+        <w:bidi w:val="0"/>
+        <w:spacing w:line="240" w:lineRule="auto"/>
+        <w:ind w:left="142"/>
+        <w:jc w:val="both"/>
+        <w:rPr>
+          <w:rFonts w:asciiTheme="majorBidi" w:hAnsiTheme="majorBidi" w:cstheme="majorBidi"/>
+          <w:i/>
+          <w:iCs/>
+          <w:color w:val="808080" w:themeColor="background1" w:themeShade="80"/>
+          <w:sz w:val="24"/>
+          <w:szCs w:val="24"/>
+        </w:rPr>
+      </w:pPr>
+      <w:r>
+        <w:rPr>
+          <w:rFonts w:asciiTheme="majorBidi" w:hAnsiTheme="majorBidi" w:cstheme="majorBidi"/>
+          <w:i/>
+          <w:iCs/>
+          <w:color w:val="808080" w:themeColor="background1" w:themeShade="80"/>
+          <w:sz w:val="24"/>
+          <w:szCs w:val="24"/>
+        </w:rPr>
+        <w:t xml:space="preserve">    }</w:t>
+      </w:r>
+    </w:p>
+    <w:p>
+      <w:pPr>
+        <w:pStyle w:val="ListParagraph"/>
+        <w:bidi w:val="0"/>
+        <w:spacing w:line="240" w:lineRule="auto"/>
+        <w:ind w:left="142"/>
+        <w:jc w:val="both"/>
+        <w:rPr>
+          <w:rFonts w:asciiTheme="majorBidi" w:hAnsiTheme="majorBidi" w:cstheme="majorBidi"/>
+          <w:sz w:val="24"/>
+          <w:szCs w:val="24"/>
+        </w:rPr>
+      </w:pPr>
+    </w:p>
+    <w:p>
+      <w:pPr>
+        <w:pStyle w:val="ListParagraph"/>
+        <w:bidi w:val="0"/>
+        <w:spacing w:line="240" w:lineRule="auto"/>
+        <w:ind w:left="142"/>
+        <w:jc w:val="both"/>
+        <w:rPr>
+          <w:rFonts w:asciiTheme="majorBidi" w:hAnsiTheme="majorBidi" w:cstheme="majorBidi"/>
+          <w:sz w:val="24"/>
+          <w:szCs w:val="24"/>
+        </w:rPr>
+      </w:pPr>
+      <w:r>
+        <w:rPr>
+          <w:rFonts w:asciiTheme="majorBidi" w:hAnsiTheme="majorBidi" w:cstheme="majorBidi"/>
+          <w:sz w:val="24"/>
+          <w:szCs w:val="24"/>
+        </w:rPr>
+        <w:t xml:space="preserve">There are currently 3 product </w:t>
+      </w:r>
+      <w:proofErr w:type="gramStart"/>
+      <w:r>
+        <w:rPr>
+          <w:rFonts w:asciiTheme="majorBidi" w:hAnsiTheme="majorBidi" w:cstheme="majorBidi"/>
+          <w:sz w:val="24"/>
+          <w:szCs w:val="24"/>
+        </w:rPr>
+        <w:t>types</w:t>
+      </w:r>
+      <w:proofErr w:type="gramEnd"/>
+      <w:r>
+        <w:rPr>
+          <w:rFonts w:asciiTheme="majorBidi" w:hAnsiTheme="majorBidi" w:cstheme="majorBidi"/>
+          <w:sz w:val="24"/>
+          <w:szCs w:val="24"/>
+        </w:rPr>
+        <w:t xml:space="preserve"> models (</w:t>
+      </w:r>
+      <w:r>
+        <w:rPr>
+          <w:rFonts w:asciiTheme="majorBidi" w:hAnsiTheme="majorBidi" w:cstheme="majorBidi"/>
+          <w:b/>
+          <w:bCs/>
+          <w:i/>
+          <w:iCs/>
+          <w:color w:val="0070C0"/>
+          <w:sz w:val="24"/>
+          <w:szCs w:val="24"/>
+        </w:rPr>
+        <w:t>Pedal, Board, Componen</w:t>
+      </w:r>
+      <w:r>
+        <w:rPr>
+          <w:rFonts w:asciiTheme="majorBidi" w:hAnsiTheme="majorBidi" w:cstheme="majorBidi"/>
+          <w:b/>
+          <w:bCs/>
+          <w:i/>
+          <w:iCs/>
+          <w:color w:val="0070C0"/>
+          <w:sz w:val="24"/>
+          <w:szCs w:val="24"/>
+        </w:rPr>
+        <w:t>t</w:t>
+      </w:r>
+      <w:r>
+        <w:rPr>
+          <w:rFonts w:asciiTheme="majorBidi" w:hAnsiTheme="majorBidi" w:cstheme="majorBidi"/>
+          <w:sz w:val="24"/>
+          <w:szCs w:val="24"/>
+        </w:rPr>
+        <w:t>), each has unique Properties</w:t>
+      </w:r>
+      <w:r>
+        <w:rPr>
+          <w:rFonts w:asciiTheme="majorBidi" w:hAnsiTheme="majorBidi" w:cstheme="majorBidi"/>
+          <w:sz w:val="24"/>
+          <w:szCs w:val="24"/>
+        </w:rPr>
+        <w:t>:</w:t>
+      </w:r>
+    </w:p>
+    <w:p>
+      <w:pPr>
+        <w:pStyle w:val="ListParagraph"/>
+        <w:bidi w:val="0"/>
+        <w:spacing w:line="240" w:lineRule="auto"/>
+        <w:ind w:left="142"/>
+        <w:jc w:val="both"/>
+        <w:rPr>
+          <w:rFonts w:asciiTheme="majorBidi" w:hAnsiTheme="majorBidi" w:cstheme="majorBidi"/>
+          <w:sz w:val="24"/>
+          <w:szCs w:val="24"/>
+        </w:rPr>
+      </w:pPr>
+    </w:p>
+    <w:p>
+      <w:pPr>
+        <w:pStyle w:val="ListParagraph"/>
+        <w:bidi w:val="0"/>
+        <w:spacing w:line="240" w:lineRule="auto"/>
+        <w:ind w:left="142"/>
+        <w:jc w:val="both"/>
+        <w:rPr>
+          <w:rFonts w:asciiTheme="majorBidi" w:hAnsiTheme="majorBidi" w:cstheme="majorBidi"/>
+          <w:i/>
+          <w:iCs/>
+          <w:color w:val="808080" w:themeColor="background1" w:themeShade="80"/>
+          <w:sz w:val="24"/>
+          <w:szCs w:val="24"/>
+        </w:rPr>
+      </w:pPr>
+      <w:r>
+        <w:rPr>
+          <w:rFonts w:asciiTheme="majorBidi" w:hAnsiTheme="majorBidi" w:cstheme="majorBidi"/>
+          <w:i/>
+          <w:iCs/>
+          <w:color w:val="808080" w:themeColor="background1" w:themeShade="80"/>
+          <w:sz w:val="24"/>
+          <w:szCs w:val="24"/>
+        </w:rPr>
+        <w:t xml:space="preserve">    [</w:t>
+      </w:r>
+      <w:proofErr w:type="gramStart"/>
+      <w:r>
+        <w:rPr>
+          <w:rFonts w:asciiTheme="majorBidi" w:hAnsiTheme="majorBidi" w:cstheme="majorBidi"/>
+          <w:i/>
+          <w:iCs/>
+          <w:color w:val="808080" w:themeColor="background1" w:themeShade="80"/>
+          <w:sz w:val="24"/>
+          <w:szCs w:val="24"/>
+        </w:rPr>
+        <w:t>Table(</w:t>
+      </w:r>
+      <w:proofErr w:type="gramEnd"/>
+      <w:r>
+        <w:rPr>
+          <w:rFonts w:asciiTheme="majorBidi" w:hAnsiTheme="majorBidi" w:cstheme="majorBidi"/>
+          <w:i/>
+          <w:iCs/>
+          <w:color w:val="808080" w:themeColor="background1" w:themeShade="80"/>
+          <w:sz w:val="24"/>
+          <w:szCs w:val="24"/>
+        </w:rPr>
+        <w:t>"Pedals")]</w:t>
+      </w:r>
+    </w:p>
+    <w:p>
+      <w:pPr>
+        <w:pStyle w:val="ListParagraph"/>
+        <w:bidi w:val="0"/>
+        <w:spacing w:line="240" w:lineRule="auto"/>
+        <w:ind w:left="142"/>
+        <w:jc w:val="both"/>
+        <w:rPr>
+          <w:rFonts w:asciiTheme="majorBidi" w:hAnsiTheme="majorBidi" w:cstheme="majorBidi"/>
+          <w:i/>
+          <w:iCs/>
+          <w:color w:val="808080" w:themeColor="background1" w:themeShade="80"/>
+          <w:sz w:val="24"/>
+          <w:szCs w:val="24"/>
+        </w:rPr>
+      </w:pPr>
+      <w:r>
+        <w:rPr>
+          <w:rFonts w:asciiTheme="majorBidi" w:hAnsiTheme="majorBidi" w:cstheme="majorBidi"/>
+          <w:i/>
+          <w:iCs/>
+          <w:color w:val="808080" w:themeColor="background1" w:themeShade="80"/>
+          <w:sz w:val="24"/>
+          <w:szCs w:val="24"/>
+        </w:rPr>
+        <w:t xml:space="preserve">    </w:t>
+      </w:r>
+      <w:proofErr w:type="gramStart"/>
+      <w:r>
+        <w:rPr>
+          <w:rFonts w:asciiTheme="majorBidi" w:hAnsiTheme="majorBidi" w:cstheme="majorBidi"/>
+          <w:i/>
+          <w:iCs/>
+          <w:color w:val="808080" w:themeColor="background1" w:themeShade="80"/>
+          <w:sz w:val="24"/>
+          <w:szCs w:val="24"/>
+        </w:rPr>
+        <w:t>public</w:t>
+      </w:r>
+      <w:proofErr w:type="gramEnd"/>
+      <w:r>
+        <w:rPr>
+          <w:rFonts w:asciiTheme="majorBidi" w:hAnsiTheme="majorBidi" w:cstheme="majorBidi"/>
+          <w:i/>
+          <w:iCs/>
+          <w:color w:val="808080" w:themeColor="background1" w:themeShade="80"/>
+          <w:sz w:val="24"/>
+          <w:szCs w:val="24"/>
+        </w:rPr>
+        <w:t xml:space="preserve"> class Pedal : Product</w:t>
+      </w:r>
+    </w:p>
+    <w:p>
+      <w:pPr>
+        <w:pStyle w:val="ListParagraph"/>
+        <w:bidi w:val="0"/>
+        <w:spacing w:line="240" w:lineRule="auto"/>
+        <w:ind w:left="142"/>
+        <w:jc w:val="both"/>
+        <w:rPr>
+          <w:rFonts w:asciiTheme="majorBidi" w:hAnsiTheme="majorBidi" w:cstheme="majorBidi"/>
+          <w:i/>
+          <w:iCs/>
+          <w:color w:val="808080" w:themeColor="background1" w:themeShade="80"/>
+          <w:sz w:val="24"/>
+          <w:szCs w:val="24"/>
+          <w:rtl/>
+        </w:rPr>
+      </w:pPr>
+      <w:r>
+        <w:rPr>
+          <w:rFonts w:asciiTheme="majorBidi" w:hAnsiTheme="majorBidi" w:cstheme="majorBidi"/>
+          <w:i/>
+          <w:iCs/>
+          <w:color w:val="808080" w:themeColor="background1" w:themeShade="80"/>
+          <w:sz w:val="24"/>
+          <w:szCs w:val="24"/>
+        </w:rPr>
+        <w:t xml:space="preserve">    {</w:t>
+      </w:r>
+    </w:p>
+    <w:p>
+      <w:pPr>
+        <w:pStyle w:val="ListParagraph"/>
+        <w:bidi w:val="0"/>
+        <w:spacing w:line="240" w:lineRule="auto"/>
+        <w:ind w:left="142"/>
+        <w:jc w:val="both"/>
+        <w:rPr>
+          <w:rFonts w:asciiTheme="majorBidi" w:hAnsiTheme="majorBidi" w:cstheme="majorBidi"/>
+          <w:i/>
+          <w:iCs/>
+          <w:color w:val="808080" w:themeColor="background1" w:themeShade="80"/>
+          <w:sz w:val="24"/>
+          <w:szCs w:val="24"/>
+        </w:rPr>
+      </w:pPr>
+      <w:r>
+        <w:rPr>
+          <w:rFonts w:asciiTheme="majorBidi" w:hAnsiTheme="majorBidi" w:cstheme="majorBidi"/>
+          <w:i/>
+          <w:iCs/>
+          <w:color w:val="808080" w:themeColor="background1" w:themeShade="80"/>
+          <w:sz w:val="24"/>
+          <w:szCs w:val="24"/>
+        </w:rPr>
+        <w:t xml:space="preserve">        </w:t>
+      </w:r>
+      <w:proofErr w:type="gramStart"/>
+      <w:r>
+        <w:rPr>
+          <w:rFonts w:asciiTheme="majorBidi" w:hAnsiTheme="majorBidi" w:cstheme="majorBidi"/>
+          <w:i/>
+          <w:iCs/>
+          <w:color w:val="808080" w:themeColor="background1" w:themeShade="80"/>
+          <w:sz w:val="24"/>
+          <w:szCs w:val="24"/>
+        </w:rPr>
+        <w:t>public</w:t>
+      </w:r>
+      <w:proofErr w:type="gramEnd"/>
+      <w:r>
+        <w:rPr>
+          <w:rFonts w:asciiTheme="majorBidi" w:hAnsiTheme="majorBidi" w:cstheme="majorBidi"/>
+          <w:i/>
+          <w:iCs/>
+          <w:color w:val="808080" w:themeColor="background1" w:themeShade="80"/>
+          <w:sz w:val="24"/>
+          <w:szCs w:val="24"/>
+        </w:rPr>
+        <w:t xml:space="preserve"> string </w:t>
+      </w:r>
+      <w:proofErr w:type="spellStart"/>
+      <w:r>
+        <w:rPr>
+          <w:rFonts w:asciiTheme="majorBidi" w:hAnsiTheme="majorBidi" w:cstheme="majorBidi"/>
+          <w:i/>
+          <w:iCs/>
+          <w:color w:val="808080" w:themeColor="background1" w:themeShade="80"/>
+          <w:sz w:val="24"/>
+          <w:szCs w:val="24"/>
+        </w:rPr>
+        <w:t>PedalDescription</w:t>
+      </w:r>
+      <w:proofErr w:type="spellEnd"/>
+      <w:r>
+        <w:rPr>
+          <w:rFonts w:asciiTheme="majorBidi" w:hAnsiTheme="majorBidi" w:cstheme="majorBidi"/>
+          <w:i/>
+          <w:iCs/>
+          <w:color w:val="808080" w:themeColor="background1" w:themeShade="80"/>
+          <w:sz w:val="24"/>
+          <w:szCs w:val="24"/>
+        </w:rPr>
+        <w:t xml:space="preserve"> { get; set; }</w:t>
+      </w:r>
+    </w:p>
+    <w:p>
+      <w:pPr>
+        <w:pStyle w:val="ListParagraph"/>
+        <w:bidi w:val="0"/>
+        <w:spacing w:line="240" w:lineRule="auto"/>
+        <w:ind w:left="142"/>
+        <w:jc w:val="both"/>
+        <w:rPr>
+          <w:rFonts w:asciiTheme="majorBidi" w:hAnsiTheme="majorBidi" w:cstheme="majorBidi"/>
+          <w:i/>
+          <w:iCs/>
+          <w:color w:val="808080" w:themeColor="background1" w:themeShade="80"/>
+          <w:sz w:val="24"/>
+          <w:szCs w:val="24"/>
+          <w:rtl/>
+        </w:rPr>
+      </w:pPr>
+      <w:r>
+        <w:rPr>
+          <w:rFonts w:asciiTheme="majorBidi" w:hAnsiTheme="majorBidi" w:cstheme="majorBidi"/>
+          <w:i/>
+          <w:iCs/>
+          <w:color w:val="808080" w:themeColor="background1" w:themeShade="80"/>
+          <w:sz w:val="24"/>
+          <w:szCs w:val="24"/>
+        </w:rPr>
+        <w:t xml:space="preserve">    }</w:t>
+      </w:r>
+    </w:p>
+    <w:p>
+      <w:pPr>
+        <w:pStyle w:val="ListParagraph"/>
+        <w:bidi w:val="0"/>
+        <w:spacing w:line="240" w:lineRule="auto"/>
+        <w:ind w:left="142"/>
+        <w:jc w:val="both"/>
+        <w:rPr>
+          <w:rFonts w:asciiTheme="majorBidi" w:hAnsiTheme="majorBidi" w:cstheme="majorBidi"/>
+          <w:i/>
+          <w:iCs/>
+          <w:color w:val="808080" w:themeColor="background1" w:themeShade="80"/>
+          <w:sz w:val="24"/>
+          <w:szCs w:val="24"/>
+          <w:rtl/>
+        </w:rPr>
+      </w:pPr>
+    </w:p>
+    <w:p>
+      <w:pPr>
+        <w:pStyle w:val="ListParagraph"/>
+        <w:bidi w:val="0"/>
+        <w:spacing w:line="240" w:lineRule="auto"/>
+        <w:ind w:left="142"/>
+        <w:jc w:val="both"/>
+        <w:rPr>
+          <w:rFonts w:asciiTheme="majorBidi" w:hAnsiTheme="majorBidi" w:cstheme="majorBidi"/>
+          <w:i/>
+          <w:iCs/>
+          <w:color w:val="808080" w:themeColor="background1" w:themeShade="80"/>
+          <w:sz w:val="24"/>
+          <w:szCs w:val="24"/>
+        </w:rPr>
+      </w:pPr>
+      <w:r>
+        <w:rPr>
+          <w:rFonts w:asciiTheme="majorBidi" w:hAnsiTheme="majorBidi" w:cstheme="majorBidi"/>
+          <w:i/>
+          <w:iCs/>
+          <w:color w:val="808080" w:themeColor="background1" w:themeShade="80"/>
+          <w:sz w:val="24"/>
+          <w:szCs w:val="24"/>
+        </w:rPr>
+        <w:t xml:space="preserve">    [</w:t>
+      </w:r>
+      <w:proofErr w:type="gramStart"/>
+      <w:r>
+        <w:rPr>
+          <w:rFonts w:asciiTheme="majorBidi" w:hAnsiTheme="majorBidi" w:cstheme="majorBidi"/>
+          <w:i/>
+          <w:iCs/>
+          <w:color w:val="808080" w:themeColor="background1" w:themeShade="80"/>
+          <w:sz w:val="24"/>
+          <w:szCs w:val="24"/>
+        </w:rPr>
+        <w:t>Table(</w:t>
+      </w:r>
+      <w:proofErr w:type="gramEnd"/>
+      <w:r>
+        <w:rPr>
+          <w:rFonts w:asciiTheme="majorBidi" w:hAnsiTheme="majorBidi" w:cstheme="majorBidi"/>
+          <w:i/>
+          <w:iCs/>
+          <w:color w:val="808080" w:themeColor="background1" w:themeShade="80"/>
+          <w:sz w:val="24"/>
+          <w:szCs w:val="24"/>
+        </w:rPr>
+        <w:t>"Boards")]</w:t>
+      </w:r>
+    </w:p>
+    <w:p>
+      <w:pPr>
+        <w:pStyle w:val="ListParagraph"/>
+        <w:bidi w:val="0"/>
+        <w:spacing w:line="240" w:lineRule="auto"/>
+        <w:ind w:left="142"/>
+        <w:jc w:val="both"/>
+        <w:rPr>
+          <w:rFonts w:asciiTheme="majorBidi" w:hAnsiTheme="majorBidi" w:cstheme="majorBidi"/>
+          <w:i/>
+          <w:iCs/>
+          <w:color w:val="808080" w:themeColor="background1" w:themeShade="80"/>
+          <w:sz w:val="24"/>
+          <w:szCs w:val="24"/>
+        </w:rPr>
+      </w:pPr>
+      <w:r>
+        <w:rPr>
+          <w:rFonts w:asciiTheme="majorBidi" w:hAnsiTheme="majorBidi" w:cstheme="majorBidi"/>
+          <w:i/>
+          <w:iCs/>
+          <w:color w:val="808080" w:themeColor="background1" w:themeShade="80"/>
+          <w:sz w:val="24"/>
+          <w:szCs w:val="24"/>
+        </w:rPr>
+        <w:t xml:space="preserve">    </w:t>
+      </w:r>
+      <w:proofErr w:type="gramStart"/>
+      <w:r>
+        <w:rPr>
+          <w:rFonts w:asciiTheme="majorBidi" w:hAnsiTheme="majorBidi" w:cstheme="majorBidi"/>
+          <w:i/>
+          <w:iCs/>
+          <w:color w:val="808080" w:themeColor="background1" w:themeShade="80"/>
+          <w:sz w:val="24"/>
+          <w:szCs w:val="24"/>
+        </w:rPr>
+        <w:t>public</w:t>
+      </w:r>
+      <w:proofErr w:type="gramEnd"/>
+      <w:r>
+        <w:rPr>
+          <w:rFonts w:asciiTheme="majorBidi" w:hAnsiTheme="majorBidi" w:cstheme="majorBidi"/>
+          <w:i/>
+          <w:iCs/>
+          <w:color w:val="808080" w:themeColor="background1" w:themeShade="80"/>
+          <w:sz w:val="24"/>
+          <w:szCs w:val="24"/>
+        </w:rPr>
+        <w:t xml:space="preserve"> class Board : Product</w:t>
+      </w:r>
+    </w:p>
+    <w:p>
+      <w:pPr>
+        <w:pStyle w:val="ListParagraph"/>
+        <w:bidi w:val="0"/>
+        <w:spacing w:line="240" w:lineRule="auto"/>
+        <w:ind w:left="142"/>
+        <w:jc w:val="both"/>
+        <w:rPr>
+          <w:rFonts w:asciiTheme="majorBidi" w:hAnsiTheme="majorBidi" w:cstheme="majorBidi"/>
+          <w:i/>
+          <w:iCs/>
+          <w:color w:val="808080" w:themeColor="background1" w:themeShade="80"/>
+          <w:sz w:val="24"/>
+          <w:szCs w:val="24"/>
+          <w:rtl/>
+        </w:rPr>
+      </w:pPr>
+      <w:r>
+        <w:rPr>
+          <w:rFonts w:asciiTheme="majorBidi" w:hAnsiTheme="majorBidi" w:cstheme="majorBidi"/>
+          <w:i/>
+          <w:iCs/>
+          <w:color w:val="808080" w:themeColor="background1" w:themeShade="80"/>
+          <w:sz w:val="24"/>
+          <w:szCs w:val="24"/>
+        </w:rPr>
+        <w:t xml:space="preserve">    {</w:t>
+      </w:r>
+    </w:p>
+    <w:p>
+      <w:pPr>
+        <w:pStyle w:val="ListParagraph"/>
+        <w:bidi w:val="0"/>
+        <w:spacing w:line="240" w:lineRule="auto"/>
+        <w:ind w:left="142"/>
+        <w:jc w:val="both"/>
+        <w:rPr>
+          <w:rFonts w:asciiTheme="majorBidi" w:hAnsiTheme="majorBidi" w:cstheme="majorBidi"/>
+          <w:i/>
+          <w:iCs/>
+          <w:color w:val="808080" w:themeColor="background1" w:themeShade="80"/>
+          <w:sz w:val="24"/>
+          <w:szCs w:val="24"/>
+        </w:rPr>
+      </w:pPr>
+      <w:r>
+        <w:rPr>
+          <w:rFonts w:asciiTheme="majorBidi" w:hAnsiTheme="majorBidi" w:cstheme="majorBidi"/>
+          <w:i/>
+          <w:iCs/>
+          <w:color w:val="808080" w:themeColor="background1" w:themeShade="80"/>
+          <w:sz w:val="24"/>
+          <w:szCs w:val="24"/>
+        </w:rPr>
+        <w:t xml:space="preserve">        [Required]</w:t>
+      </w:r>
+    </w:p>
+    <w:p>
+      <w:pPr>
+        <w:pStyle w:val="ListParagraph"/>
+        <w:bidi w:val="0"/>
+        <w:spacing w:line="240" w:lineRule="auto"/>
+        <w:ind w:left="142"/>
+        <w:jc w:val="both"/>
+        <w:rPr>
+          <w:rFonts w:asciiTheme="majorBidi" w:hAnsiTheme="majorBidi" w:cstheme="majorBidi"/>
+          <w:i/>
+          <w:iCs/>
+          <w:color w:val="808080" w:themeColor="background1" w:themeShade="80"/>
+          <w:sz w:val="24"/>
+          <w:szCs w:val="24"/>
+        </w:rPr>
+      </w:pPr>
+      <w:r>
+        <w:rPr>
+          <w:rFonts w:asciiTheme="majorBidi" w:hAnsiTheme="majorBidi" w:cstheme="majorBidi"/>
+          <w:i/>
+          <w:iCs/>
+          <w:color w:val="808080" w:themeColor="background1" w:themeShade="80"/>
+          <w:sz w:val="24"/>
+          <w:szCs w:val="24"/>
+        </w:rPr>
+        <w:t xml:space="preserve">        </w:t>
+      </w:r>
+      <w:proofErr w:type="gramStart"/>
+      <w:r>
+        <w:rPr>
+          <w:rFonts w:asciiTheme="majorBidi" w:hAnsiTheme="majorBidi" w:cstheme="majorBidi"/>
+          <w:i/>
+          <w:iCs/>
+          <w:color w:val="808080" w:themeColor="background1" w:themeShade="80"/>
+          <w:sz w:val="24"/>
+          <w:szCs w:val="24"/>
+        </w:rPr>
+        <w:t>public</w:t>
+      </w:r>
+      <w:proofErr w:type="gramEnd"/>
+      <w:r>
+        <w:rPr>
+          <w:rFonts w:asciiTheme="majorBidi" w:hAnsiTheme="majorBidi" w:cstheme="majorBidi"/>
+          <w:i/>
+          <w:iCs/>
+          <w:color w:val="808080" w:themeColor="background1" w:themeShade="80"/>
+          <w:sz w:val="24"/>
+          <w:szCs w:val="24"/>
+        </w:rPr>
+        <w:t xml:space="preserve"> double </w:t>
+      </w:r>
+      <w:proofErr w:type="spellStart"/>
+      <w:r>
+        <w:rPr>
+          <w:rFonts w:asciiTheme="majorBidi" w:hAnsiTheme="majorBidi" w:cstheme="majorBidi"/>
+          <w:i/>
+          <w:iCs/>
+          <w:color w:val="808080" w:themeColor="background1" w:themeShade="80"/>
+          <w:sz w:val="24"/>
+          <w:szCs w:val="24"/>
+        </w:rPr>
+        <w:t>BoardWidth</w:t>
+      </w:r>
+      <w:proofErr w:type="spellEnd"/>
+      <w:r>
+        <w:rPr>
+          <w:rFonts w:asciiTheme="majorBidi" w:hAnsiTheme="majorBidi" w:cstheme="majorBidi"/>
+          <w:i/>
+          <w:iCs/>
+          <w:color w:val="808080" w:themeColor="background1" w:themeShade="80"/>
+          <w:sz w:val="24"/>
+          <w:szCs w:val="24"/>
+        </w:rPr>
+        <w:t xml:space="preserve"> { get; set; }</w:t>
+      </w:r>
+    </w:p>
+    <w:p>
+      <w:pPr>
+        <w:pStyle w:val="ListParagraph"/>
+        <w:bidi w:val="0"/>
+        <w:spacing w:line="240" w:lineRule="auto"/>
+        <w:ind w:left="142"/>
+        <w:jc w:val="both"/>
+        <w:rPr>
+          <w:rFonts w:asciiTheme="majorBidi" w:hAnsiTheme="majorBidi" w:cstheme="majorBidi"/>
+          <w:i/>
+          <w:iCs/>
+          <w:color w:val="808080" w:themeColor="background1" w:themeShade="80"/>
+          <w:sz w:val="24"/>
+          <w:szCs w:val="24"/>
+        </w:rPr>
+      </w:pPr>
+      <w:r>
+        <w:rPr>
+          <w:rFonts w:asciiTheme="majorBidi" w:hAnsiTheme="majorBidi" w:cstheme="majorBidi"/>
+          <w:i/>
+          <w:iCs/>
+          <w:color w:val="808080" w:themeColor="background1" w:themeShade="80"/>
+          <w:sz w:val="24"/>
+          <w:szCs w:val="24"/>
+        </w:rPr>
+        <w:t xml:space="preserve">        [Required]</w:t>
+      </w:r>
+    </w:p>
+    <w:p>
+      <w:pPr>
+        <w:pStyle w:val="ListParagraph"/>
+        <w:bidi w:val="0"/>
+        <w:spacing w:line="240" w:lineRule="auto"/>
+        <w:ind w:left="142"/>
+        <w:jc w:val="both"/>
+        <w:rPr>
+          <w:rFonts w:asciiTheme="majorBidi" w:hAnsiTheme="majorBidi" w:cstheme="majorBidi"/>
+          <w:i/>
+          <w:iCs/>
+          <w:color w:val="808080" w:themeColor="background1" w:themeShade="80"/>
+          <w:sz w:val="24"/>
+          <w:szCs w:val="24"/>
+        </w:rPr>
+      </w:pPr>
+      <w:r>
+        <w:rPr>
+          <w:rFonts w:asciiTheme="majorBidi" w:hAnsiTheme="majorBidi" w:cstheme="majorBidi"/>
+          <w:i/>
+          <w:iCs/>
+          <w:color w:val="808080" w:themeColor="background1" w:themeShade="80"/>
+          <w:sz w:val="24"/>
+          <w:szCs w:val="24"/>
+        </w:rPr>
+        <w:t xml:space="preserve">        </w:t>
+      </w:r>
+      <w:proofErr w:type="gramStart"/>
+      <w:r>
+        <w:rPr>
+          <w:rFonts w:asciiTheme="majorBidi" w:hAnsiTheme="majorBidi" w:cstheme="majorBidi"/>
+          <w:i/>
+          <w:iCs/>
+          <w:color w:val="808080" w:themeColor="background1" w:themeShade="80"/>
+          <w:sz w:val="24"/>
+          <w:szCs w:val="24"/>
+        </w:rPr>
+        <w:t>public</w:t>
+      </w:r>
+      <w:proofErr w:type="gramEnd"/>
+      <w:r>
+        <w:rPr>
+          <w:rFonts w:asciiTheme="majorBidi" w:hAnsiTheme="majorBidi" w:cstheme="majorBidi"/>
+          <w:i/>
+          <w:iCs/>
+          <w:color w:val="808080" w:themeColor="background1" w:themeShade="80"/>
+          <w:sz w:val="24"/>
+          <w:szCs w:val="24"/>
+        </w:rPr>
+        <w:t xml:space="preserve"> double </w:t>
+      </w:r>
+      <w:proofErr w:type="spellStart"/>
+      <w:r>
+        <w:rPr>
+          <w:rFonts w:asciiTheme="majorBidi" w:hAnsiTheme="majorBidi" w:cstheme="majorBidi"/>
+          <w:i/>
+          <w:iCs/>
+          <w:color w:val="808080" w:themeColor="background1" w:themeShade="80"/>
+          <w:sz w:val="24"/>
+          <w:szCs w:val="24"/>
+        </w:rPr>
+        <w:t>BoardHeight</w:t>
+      </w:r>
+      <w:proofErr w:type="spellEnd"/>
+      <w:r>
+        <w:rPr>
+          <w:rFonts w:asciiTheme="majorBidi" w:hAnsiTheme="majorBidi" w:cstheme="majorBidi"/>
+          <w:i/>
+          <w:iCs/>
+          <w:color w:val="808080" w:themeColor="background1" w:themeShade="80"/>
+          <w:sz w:val="24"/>
+          <w:szCs w:val="24"/>
+        </w:rPr>
+        <w:t xml:space="preserve"> { get; set; }</w:t>
+      </w:r>
+    </w:p>
+    <w:p>
+      <w:pPr>
+        <w:pStyle w:val="ListParagraph"/>
+        <w:bidi w:val="0"/>
+        <w:spacing w:line="240" w:lineRule="auto"/>
+        <w:ind w:left="142"/>
+        <w:jc w:val="both"/>
+        <w:rPr>
+          <w:rFonts w:asciiTheme="majorBidi" w:hAnsiTheme="majorBidi" w:cstheme="majorBidi"/>
+          <w:i/>
+          <w:iCs/>
+          <w:color w:val="808080" w:themeColor="background1" w:themeShade="80"/>
+          <w:sz w:val="24"/>
+          <w:szCs w:val="24"/>
+          <w:rtl/>
+        </w:rPr>
+      </w:pPr>
+      <w:r>
+        <w:rPr>
+          <w:rFonts w:asciiTheme="majorBidi" w:hAnsiTheme="majorBidi" w:cstheme="majorBidi"/>
+          <w:i/>
+          <w:iCs/>
+          <w:color w:val="808080" w:themeColor="background1" w:themeShade="80"/>
+          <w:sz w:val="24"/>
+          <w:szCs w:val="24"/>
+        </w:rPr>
+        <w:t xml:space="preserve">    }</w:t>
+      </w:r>
+    </w:p>
+    <w:p>
+      <w:pPr>
+        <w:pStyle w:val="ListParagraph"/>
+        <w:bidi w:val="0"/>
+        <w:spacing w:line="240" w:lineRule="auto"/>
+        <w:ind w:left="142"/>
+        <w:jc w:val="both"/>
+        <w:rPr>
+          <w:rFonts w:asciiTheme="majorBidi" w:hAnsiTheme="majorBidi" w:cstheme="majorBidi"/>
+          <w:i/>
+          <w:iCs/>
+          <w:color w:val="808080" w:themeColor="background1" w:themeShade="80"/>
+          <w:sz w:val="24"/>
+          <w:szCs w:val="24"/>
+          <w:rtl/>
+        </w:rPr>
+      </w:pPr>
+    </w:p>
+    <w:p>
+      <w:pPr>
+        <w:pStyle w:val="ListParagraph"/>
+        <w:bidi w:val="0"/>
+        <w:spacing w:line="240" w:lineRule="auto"/>
+        <w:ind w:left="142"/>
+        <w:jc w:val="both"/>
+        <w:rPr>
+          <w:rFonts w:asciiTheme="majorBidi" w:hAnsiTheme="majorBidi" w:cstheme="majorBidi"/>
+          <w:i/>
+          <w:iCs/>
+          <w:color w:val="808080" w:themeColor="background1" w:themeShade="80"/>
+          <w:sz w:val="24"/>
+          <w:szCs w:val="24"/>
+        </w:rPr>
+      </w:pPr>
+      <w:r>
+        <w:rPr>
+          <w:rFonts w:asciiTheme="majorBidi" w:hAnsiTheme="majorBidi" w:cstheme="majorBidi"/>
+          <w:i/>
+          <w:iCs/>
+          <w:color w:val="808080" w:themeColor="background1" w:themeShade="80"/>
+          <w:sz w:val="24"/>
+          <w:szCs w:val="24"/>
+        </w:rPr>
+        <w:t xml:space="preserve">    [</w:t>
+      </w:r>
+      <w:proofErr w:type="gramStart"/>
+      <w:r>
+        <w:rPr>
+          <w:rFonts w:asciiTheme="majorBidi" w:hAnsiTheme="majorBidi" w:cstheme="majorBidi"/>
+          <w:i/>
+          <w:iCs/>
+          <w:color w:val="808080" w:themeColor="background1" w:themeShade="80"/>
+          <w:sz w:val="24"/>
+          <w:szCs w:val="24"/>
+        </w:rPr>
+        <w:t>Table(</w:t>
+      </w:r>
+      <w:proofErr w:type="gramEnd"/>
+      <w:r>
+        <w:rPr>
+          <w:rFonts w:asciiTheme="majorBidi" w:hAnsiTheme="majorBidi" w:cstheme="majorBidi"/>
+          <w:i/>
+          <w:iCs/>
+          <w:color w:val="808080" w:themeColor="background1" w:themeShade="80"/>
+          <w:sz w:val="24"/>
+          <w:szCs w:val="24"/>
+        </w:rPr>
+        <w:t>"Components")]</w:t>
+      </w:r>
+    </w:p>
+    <w:p>
+      <w:pPr>
+        <w:pStyle w:val="ListParagraph"/>
+        <w:bidi w:val="0"/>
+        <w:spacing w:line="240" w:lineRule="auto"/>
+        <w:ind w:left="142"/>
+        <w:jc w:val="both"/>
+        <w:rPr>
+          <w:rFonts w:asciiTheme="majorBidi" w:hAnsiTheme="majorBidi" w:cstheme="majorBidi"/>
+          <w:i/>
+          <w:iCs/>
+          <w:color w:val="808080" w:themeColor="background1" w:themeShade="80"/>
+          <w:sz w:val="24"/>
+          <w:szCs w:val="24"/>
+        </w:rPr>
+      </w:pPr>
+      <w:r>
+        <w:rPr>
+          <w:rFonts w:asciiTheme="majorBidi" w:hAnsiTheme="majorBidi" w:cstheme="majorBidi"/>
+          <w:i/>
+          <w:iCs/>
+          <w:color w:val="808080" w:themeColor="background1" w:themeShade="80"/>
+          <w:sz w:val="24"/>
+          <w:szCs w:val="24"/>
+        </w:rPr>
+        <w:t xml:space="preserve">    </w:t>
+      </w:r>
+      <w:proofErr w:type="gramStart"/>
+      <w:r>
+        <w:rPr>
+          <w:rFonts w:asciiTheme="majorBidi" w:hAnsiTheme="majorBidi" w:cstheme="majorBidi"/>
+          <w:i/>
+          <w:iCs/>
+          <w:color w:val="808080" w:themeColor="background1" w:themeShade="80"/>
+          <w:sz w:val="24"/>
+          <w:szCs w:val="24"/>
+        </w:rPr>
+        <w:t>public</w:t>
+      </w:r>
+      <w:proofErr w:type="gramEnd"/>
+      <w:r>
+        <w:rPr>
+          <w:rFonts w:asciiTheme="majorBidi" w:hAnsiTheme="majorBidi" w:cstheme="majorBidi"/>
+          <w:i/>
+          <w:iCs/>
+          <w:color w:val="808080" w:themeColor="background1" w:themeShade="80"/>
+          <w:sz w:val="24"/>
+          <w:szCs w:val="24"/>
+        </w:rPr>
+        <w:t xml:space="preserve"> class Component : Product</w:t>
+      </w:r>
+    </w:p>
+    <w:p>
+      <w:pPr>
+        <w:pStyle w:val="ListParagraph"/>
+        <w:bidi w:val="0"/>
+        <w:spacing w:line="240" w:lineRule="auto"/>
+        <w:ind w:left="142"/>
+        <w:jc w:val="both"/>
+        <w:rPr>
+          <w:rFonts w:asciiTheme="majorBidi" w:hAnsiTheme="majorBidi" w:cstheme="majorBidi"/>
+          <w:i/>
+          <w:iCs/>
+          <w:color w:val="808080" w:themeColor="background1" w:themeShade="80"/>
+          <w:sz w:val="24"/>
+          <w:szCs w:val="24"/>
+          <w:rtl/>
+        </w:rPr>
+      </w:pPr>
+      <w:r>
+        <w:rPr>
+          <w:rFonts w:asciiTheme="majorBidi" w:hAnsiTheme="majorBidi" w:cstheme="majorBidi"/>
+          <w:i/>
+          <w:iCs/>
+          <w:color w:val="808080" w:themeColor="background1" w:themeShade="80"/>
+          <w:sz w:val="24"/>
+          <w:szCs w:val="24"/>
+        </w:rPr>
+        <w:t xml:space="preserve">    {</w:t>
+      </w:r>
+    </w:p>
+    <w:p>
+      <w:pPr>
+        <w:pStyle w:val="ListParagraph"/>
+        <w:bidi w:val="0"/>
+        <w:spacing w:line="240" w:lineRule="auto"/>
+        <w:ind w:left="142"/>
+        <w:jc w:val="both"/>
+        <w:rPr>
+          <w:rFonts w:asciiTheme="majorBidi" w:hAnsiTheme="majorBidi" w:cstheme="majorBidi"/>
+          <w:i/>
+          <w:iCs/>
+          <w:color w:val="808080" w:themeColor="background1" w:themeShade="80"/>
+          <w:sz w:val="24"/>
+          <w:szCs w:val="24"/>
+        </w:rPr>
+      </w:pPr>
+      <w:r>
+        <w:rPr>
+          <w:rFonts w:asciiTheme="majorBidi" w:hAnsiTheme="majorBidi" w:cstheme="majorBidi"/>
+          <w:i/>
+          <w:iCs/>
+          <w:color w:val="808080" w:themeColor="background1" w:themeShade="80"/>
+          <w:sz w:val="24"/>
+          <w:szCs w:val="24"/>
+        </w:rPr>
+        <w:t xml:space="preserve">        [Required]</w:t>
+      </w:r>
+    </w:p>
+    <w:p>
+      <w:pPr>
+        <w:pStyle w:val="ListParagraph"/>
+        <w:bidi w:val="0"/>
+        <w:spacing w:line="240" w:lineRule="auto"/>
+        <w:ind w:left="142"/>
+        <w:jc w:val="both"/>
+        <w:rPr>
+          <w:rFonts w:asciiTheme="majorBidi" w:hAnsiTheme="majorBidi" w:cstheme="majorBidi"/>
+          <w:i/>
+          <w:iCs/>
+          <w:color w:val="808080" w:themeColor="background1" w:themeShade="80"/>
+          <w:sz w:val="24"/>
+          <w:szCs w:val="24"/>
+        </w:rPr>
+      </w:pPr>
+      <w:r>
+        <w:rPr>
+          <w:rFonts w:asciiTheme="majorBidi" w:hAnsiTheme="majorBidi" w:cstheme="majorBidi"/>
+          <w:i/>
+          <w:iCs/>
+          <w:color w:val="808080" w:themeColor="background1" w:themeShade="80"/>
+          <w:sz w:val="24"/>
+          <w:szCs w:val="24"/>
+        </w:rPr>
+        <w:t xml:space="preserve">        </w:t>
+      </w:r>
+      <w:proofErr w:type="gramStart"/>
+      <w:r>
+        <w:rPr>
+          <w:rFonts w:asciiTheme="majorBidi" w:hAnsiTheme="majorBidi" w:cstheme="majorBidi"/>
+          <w:i/>
+          <w:iCs/>
+          <w:color w:val="808080" w:themeColor="background1" w:themeShade="80"/>
+          <w:sz w:val="24"/>
+          <w:szCs w:val="24"/>
+        </w:rPr>
+        <w:t>public</w:t>
+      </w:r>
+      <w:proofErr w:type="gramEnd"/>
+      <w:r>
+        <w:rPr>
+          <w:rFonts w:asciiTheme="majorBidi" w:hAnsiTheme="majorBidi" w:cstheme="majorBidi"/>
+          <w:i/>
+          <w:iCs/>
+          <w:color w:val="808080" w:themeColor="background1" w:themeShade="80"/>
+          <w:sz w:val="24"/>
+          <w:szCs w:val="24"/>
+        </w:rPr>
+        <w:t xml:space="preserve"> </w:t>
+      </w:r>
+      <w:proofErr w:type="spellStart"/>
+      <w:r>
+        <w:rPr>
+          <w:rFonts w:asciiTheme="majorBidi" w:hAnsiTheme="majorBidi" w:cstheme="majorBidi"/>
+          <w:i/>
+          <w:iCs/>
+          <w:color w:val="808080" w:themeColor="background1" w:themeShade="80"/>
+          <w:sz w:val="24"/>
+          <w:szCs w:val="24"/>
+        </w:rPr>
+        <w:t>int</w:t>
+      </w:r>
+      <w:proofErr w:type="spellEnd"/>
+      <w:r>
+        <w:rPr>
+          <w:rFonts w:asciiTheme="majorBidi" w:hAnsiTheme="majorBidi" w:cstheme="majorBidi"/>
+          <w:i/>
+          <w:iCs/>
+          <w:color w:val="808080" w:themeColor="background1" w:themeShade="80"/>
+          <w:sz w:val="24"/>
+          <w:szCs w:val="24"/>
+        </w:rPr>
+        <w:t xml:space="preserve"> </w:t>
+      </w:r>
+      <w:proofErr w:type="spellStart"/>
+      <w:r>
+        <w:rPr>
+          <w:rFonts w:asciiTheme="majorBidi" w:hAnsiTheme="majorBidi" w:cstheme="majorBidi"/>
+          <w:i/>
+          <w:iCs/>
+          <w:color w:val="808080" w:themeColor="background1" w:themeShade="80"/>
+          <w:sz w:val="24"/>
+          <w:szCs w:val="24"/>
+        </w:rPr>
+        <w:t>QuantityPerLot</w:t>
+      </w:r>
+      <w:proofErr w:type="spellEnd"/>
+      <w:r>
+        <w:rPr>
+          <w:rFonts w:asciiTheme="majorBidi" w:hAnsiTheme="majorBidi" w:cstheme="majorBidi"/>
+          <w:i/>
+          <w:iCs/>
+          <w:color w:val="808080" w:themeColor="background1" w:themeShade="80"/>
+          <w:sz w:val="24"/>
+          <w:szCs w:val="24"/>
+        </w:rPr>
+        <w:t xml:space="preserve"> { get; set; }</w:t>
+      </w:r>
+    </w:p>
+    <w:p>
+      <w:pPr>
+        <w:pStyle w:val="ListParagraph"/>
+        <w:bidi w:val="0"/>
+        <w:spacing w:line="240" w:lineRule="auto"/>
+        <w:ind w:left="142"/>
+        <w:jc w:val="both"/>
+        <w:rPr>
+          <w:rFonts w:asciiTheme="majorBidi" w:hAnsiTheme="majorBidi" w:cstheme="majorBidi"/>
+          <w:i/>
+          <w:iCs/>
+          <w:color w:val="808080" w:themeColor="background1" w:themeShade="80"/>
+          <w:sz w:val="24"/>
+          <w:szCs w:val="24"/>
+        </w:rPr>
+      </w:pPr>
+      <w:r>
+        <w:rPr>
+          <w:rFonts w:asciiTheme="majorBidi" w:hAnsiTheme="majorBidi" w:cstheme="majorBidi"/>
+          <w:i/>
+          <w:iCs/>
+          <w:color w:val="808080" w:themeColor="background1" w:themeShade="80"/>
+          <w:sz w:val="24"/>
+          <w:szCs w:val="24"/>
+        </w:rPr>
+        <w:t xml:space="preserve">        </w:t>
+      </w:r>
+      <w:proofErr w:type="gramStart"/>
+      <w:r>
+        <w:rPr>
+          <w:rFonts w:asciiTheme="majorBidi" w:hAnsiTheme="majorBidi" w:cstheme="majorBidi"/>
+          <w:i/>
+          <w:iCs/>
+          <w:color w:val="808080" w:themeColor="background1" w:themeShade="80"/>
+          <w:sz w:val="24"/>
+          <w:szCs w:val="24"/>
+        </w:rPr>
+        <w:t>public</w:t>
+      </w:r>
+      <w:proofErr w:type="gramEnd"/>
+      <w:r>
+        <w:rPr>
+          <w:rFonts w:asciiTheme="majorBidi" w:hAnsiTheme="majorBidi" w:cstheme="majorBidi"/>
+          <w:i/>
+          <w:iCs/>
+          <w:color w:val="808080" w:themeColor="background1" w:themeShade="80"/>
+          <w:sz w:val="24"/>
+          <w:szCs w:val="24"/>
+        </w:rPr>
+        <w:t xml:space="preserve"> </w:t>
+      </w:r>
+      <w:proofErr w:type="spellStart"/>
+      <w:r>
+        <w:rPr>
+          <w:rFonts w:asciiTheme="majorBidi" w:hAnsiTheme="majorBidi" w:cstheme="majorBidi"/>
+          <w:i/>
+          <w:iCs/>
+          <w:color w:val="808080" w:themeColor="background1" w:themeShade="80"/>
+          <w:sz w:val="24"/>
+          <w:szCs w:val="24"/>
+        </w:rPr>
+        <w:t>ComponentTypes</w:t>
+      </w:r>
+      <w:proofErr w:type="spellEnd"/>
+      <w:r>
+        <w:rPr>
+          <w:rFonts w:asciiTheme="majorBidi" w:hAnsiTheme="majorBidi" w:cstheme="majorBidi"/>
+          <w:i/>
+          <w:iCs/>
+          <w:color w:val="808080" w:themeColor="background1" w:themeShade="80"/>
+          <w:sz w:val="24"/>
+          <w:szCs w:val="24"/>
+        </w:rPr>
+        <w:t xml:space="preserve"> </w:t>
+      </w:r>
+      <w:proofErr w:type="spellStart"/>
+      <w:r>
+        <w:rPr>
+          <w:rFonts w:asciiTheme="majorBidi" w:hAnsiTheme="majorBidi" w:cstheme="majorBidi"/>
+          <w:i/>
+          <w:iCs/>
+          <w:color w:val="808080" w:themeColor="background1" w:themeShade="80"/>
+          <w:sz w:val="24"/>
+          <w:szCs w:val="24"/>
+        </w:rPr>
+        <w:t>ComponentType</w:t>
+      </w:r>
+      <w:proofErr w:type="spellEnd"/>
+      <w:r>
+        <w:rPr>
+          <w:rFonts w:asciiTheme="majorBidi" w:hAnsiTheme="majorBidi" w:cstheme="majorBidi"/>
+          <w:i/>
+          <w:iCs/>
+          <w:color w:val="808080" w:themeColor="background1" w:themeShade="80"/>
+          <w:sz w:val="24"/>
+          <w:szCs w:val="24"/>
+        </w:rPr>
+        <w:t xml:space="preserve"> { get; set; }</w:t>
+      </w:r>
+    </w:p>
+    <w:p>
+      <w:pPr>
+        <w:pStyle w:val="ListParagraph"/>
+        <w:bidi w:val="0"/>
+        <w:spacing w:line="240" w:lineRule="auto"/>
+        <w:ind w:left="142"/>
+        <w:jc w:val="both"/>
+        <w:rPr>
+          <w:rFonts w:asciiTheme="majorBidi" w:hAnsiTheme="majorBidi" w:cstheme="majorBidi"/>
+          <w:i/>
+          <w:iCs/>
+          <w:color w:val="808080" w:themeColor="background1" w:themeShade="80"/>
+          <w:sz w:val="24"/>
+          <w:szCs w:val="24"/>
+        </w:rPr>
+      </w:pPr>
+      <w:r>
+        <w:rPr>
+          <w:rFonts w:asciiTheme="majorBidi" w:hAnsiTheme="majorBidi" w:cstheme="majorBidi"/>
+          <w:i/>
+          <w:iCs/>
+          <w:color w:val="808080" w:themeColor="background1" w:themeShade="80"/>
+          <w:sz w:val="24"/>
+          <w:szCs w:val="24"/>
+        </w:rPr>
+        <w:t xml:space="preserve">    }</w:t>
+      </w:r>
+    </w:p>
+    <w:p>
+      <w:pPr>
+        <w:pStyle w:val="ListParagraph"/>
+        <w:bidi w:val="0"/>
+        <w:spacing w:line="240" w:lineRule="auto"/>
+        <w:ind w:left="142"/>
+        <w:jc w:val="both"/>
+        <w:rPr>
+          <w:rFonts w:asciiTheme="majorBidi" w:hAnsiTheme="majorBidi" w:cstheme="majorBidi"/>
+          <w:sz w:val="24"/>
+          <w:szCs w:val="24"/>
+        </w:rPr>
+      </w:pPr>
+    </w:p>
+    <w:p>
+      <w:pPr>
+        <w:bidi w:val="0"/>
+        <w:jc w:val="both"/>
+        <w:rPr>
+          <w:rFonts w:asciiTheme="majorBidi" w:hAnsiTheme="majorBidi" w:cstheme="majorBidi"/>
+          <w:sz w:val="24"/>
+          <w:szCs w:val="24"/>
+        </w:rPr>
+      </w:pPr>
+    </w:p>
+    <w:p>
+      <w:pPr>
+        <w:bidi w:val="0"/>
+        <w:jc w:val="both"/>
+        <w:rPr>
+          <w:rFonts w:asciiTheme="majorBidi" w:hAnsiTheme="majorBidi" w:cstheme="majorBidi"/>
+          <w:sz w:val="24"/>
+          <w:szCs w:val="24"/>
+        </w:rPr>
+      </w:pPr>
+      <w:r>
+        <w:rPr>
+          <w:rFonts w:asciiTheme="majorBidi" w:hAnsiTheme="majorBidi" w:cstheme="majorBidi"/>
+          <w:sz w:val="24"/>
+          <w:szCs w:val="24"/>
+        </w:rPr>
+        <w:lastRenderedPageBreak/>
+        <w:t>Furthermore, there are several</w:t>
+      </w:r>
+      <w:r>
+        <w:rPr>
+          <w:rFonts w:asciiTheme="majorBidi" w:hAnsiTheme="majorBidi" w:cstheme="majorBidi"/>
+          <w:sz w:val="24"/>
+          <w:szCs w:val="24"/>
+        </w:rPr>
+        <w:t xml:space="preserve"> more</w:t>
+      </w:r>
+      <w:r>
+        <w:rPr>
+          <w:rFonts w:asciiTheme="majorBidi" w:hAnsiTheme="majorBidi" w:cstheme="majorBidi"/>
+          <w:sz w:val="24"/>
+          <w:szCs w:val="24"/>
+        </w:rPr>
+        <w:t xml:space="preserve"> entities </w:t>
+      </w:r>
+      <w:r>
+        <w:rPr>
+          <w:rFonts w:asciiTheme="majorBidi" w:hAnsiTheme="majorBidi" w:cstheme="majorBidi"/>
+          <w:sz w:val="24"/>
+          <w:szCs w:val="24"/>
+        </w:rPr>
+        <w:t>in the project:</w:t>
+      </w:r>
+    </w:p>
+    <w:p>
+      <w:pPr>
+        <w:bidi w:val="0"/>
+        <w:jc w:val="both"/>
+        <w:rPr>
+          <w:rFonts w:asciiTheme="majorBidi" w:hAnsiTheme="majorBidi" w:cstheme="majorBidi"/>
+          <w:sz w:val="24"/>
+          <w:szCs w:val="24"/>
+        </w:rPr>
+      </w:pPr>
+      <w:proofErr w:type="spellStart"/>
+      <w:r>
+        <w:rPr>
+          <w:rFonts w:asciiTheme="majorBidi" w:hAnsiTheme="majorBidi" w:cstheme="majorBidi"/>
+          <w:b/>
+          <w:bCs/>
+          <w:color w:val="0070C0"/>
+          <w:sz w:val="24"/>
+          <w:szCs w:val="24"/>
+        </w:rPr>
+        <w:t>InventoryItem</w:t>
+      </w:r>
+      <w:proofErr w:type="spellEnd"/>
+      <w:r>
+        <w:rPr>
+          <w:rFonts w:asciiTheme="majorBidi" w:hAnsiTheme="majorBidi" w:cstheme="majorBidi"/>
+          <w:sz w:val="24"/>
+          <w:szCs w:val="24"/>
+        </w:rPr>
+        <w:t xml:space="preserve"> </w:t>
+      </w:r>
+      <w:r>
+        <w:rPr>
+          <w:rFonts w:asciiTheme="majorBidi" w:hAnsiTheme="majorBidi" w:cstheme="majorBidi"/>
+          <w:i/>
+          <w:iCs/>
+          <w:sz w:val="24"/>
+          <w:szCs w:val="24"/>
+        </w:rPr>
+        <w:t xml:space="preserve">(Table Inventory) </w:t>
+      </w:r>
+      <w:r>
+        <w:rPr>
+          <w:rFonts w:asciiTheme="majorBidi" w:hAnsiTheme="majorBidi" w:cstheme="majorBidi"/>
+          <w:sz w:val="24"/>
+          <w:szCs w:val="24"/>
+        </w:rPr>
+        <w:t xml:space="preserve">– </w:t>
+      </w:r>
+      <w:r>
+        <w:rPr>
+          <w:rFonts w:asciiTheme="majorBidi" w:hAnsiTheme="majorBidi" w:cstheme="majorBidi"/>
+          <w:sz w:val="24"/>
+          <w:szCs w:val="24"/>
+        </w:rPr>
+        <w:t xml:space="preserve">Handles the actual amount of items from a certain product. </w:t>
+      </w:r>
+      <w:proofErr w:type="gramStart"/>
+      <w:r>
+        <w:rPr>
+          <w:rFonts w:asciiTheme="majorBidi" w:hAnsiTheme="majorBidi" w:cstheme="majorBidi"/>
+          <w:sz w:val="24"/>
+          <w:szCs w:val="24"/>
+        </w:rPr>
+        <w:t xml:space="preserve">Updated by explicit inventory creation/modifications, or as a result of User's </w:t>
+      </w:r>
+      <w:proofErr w:type="spellStart"/>
+      <w:r>
+        <w:rPr>
+          <w:rFonts w:asciiTheme="majorBidi" w:hAnsiTheme="majorBidi" w:cstheme="majorBidi"/>
+          <w:sz w:val="24"/>
+          <w:szCs w:val="24"/>
+        </w:rPr>
+        <w:t>oders</w:t>
+      </w:r>
+      <w:proofErr w:type="spellEnd"/>
+      <w:r>
+        <w:rPr>
+          <w:rFonts w:asciiTheme="majorBidi" w:hAnsiTheme="majorBidi" w:cstheme="majorBidi"/>
+          <w:sz w:val="24"/>
+          <w:szCs w:val="24"/>
+        </w:rPr>
+        <w:t>/returns.</w:t>
+      </w:r>
+      <w:proofErr w:type="gramEnd"/>
+    </w:p>
+    <w:p>
+      <w:pPr>
+        <w:bidi w:val="0"/>
+        <w:jc w:val="both"/>
+        <w:rPr>
+          <w:rFonts w:asciiTheme="majorBidi" w:hAnsiTheme="majorBidi" w:cstheme="majorBidi"/>
+          <w:sz w:val="24"/>
+          <w:szCs w:val="24"/>
+        </w:rPr>
+      </w:pPr>
+      <w:r>
+        <w:rPr>
+          <w:rFonts w:asciiTheme="majorBidi" w:hAnsiTheme="majorBidi" w:cstheme="majorBidi"/>
+          <w:b/>
+          <w:bCs/>
+          <w:color w:val="0070C0"/>
+          <w:sz w:val="24"/>
+          <w:szCs w:val="24"/>
+        </w:rPr>
+        <w:t xml:space="preserve">Order </w:t>
+      </w:r>
+      <w:r>
+        <w:rPr>
+          <w:rFonts w:asciiTheme="majorBidi" w:hAnsiTheme="majorBidi" w:cstheme="majorBidi"/>
+          <w:i/>
+          <w:iCs/>
+          <w:sz w:val="24"/>
+          <w:szCs w:val="24"/>
+        </w:rPr>
+        <w:t xml:space="preserve">(Table Orders) </w:t>
+      </w:r>
+      <w:r>
+        <w:rPr>
+          <w:rFonts w:asciiTheme="majorBidi" w:hAnsiTheme="majorBidi" w:cstheme="majorBidi"/>
+          <w:sz w:val="24"/>
+          <w:szCs w:val="24"/>
+        </w:rPr>
+        <w:t>–</w:t>
+      </w:r>
+      <w:r>
+        <w:rPr>
+          <w:rFonts w:asciiTheme="majorBidi" w:hAnsiTheme="majorBidi" w:cstheme="majorBidi"/>
+          <w:sz w:val="24"/>
+          <w:szCs w:val="24"/>
+        </w:rPr>
+        <w:t xml:space="preserve"> </w:t>
+      </w:r>
+      <w:r>
+        <w:rPr>
+          <w:rFonts w:asciiTheme="majorBidi" w:hAnsiTheme="majorBidi" w:cstheme="majorBidi"/>
+          <w:sz w:val="24"/>
+          <w:szCs w:val="24"/>
+        </w:rPr>
+        <w:t>Handles inventory traffic to/from users.</w:t>
+      </w:r>
+    </w:p>
+    <w:p>
+      <w:pPr>
+        <w:bidi w:val="0"/>
+        <w:jc w:val="both"/>
+        <w:rPr>
+          <w:rFonts w:asciiTheme="majorBidi" w:hAnsiTheme="majorBidi" w:cstheme="majorBidi"/>
+          <w:sz w:val="24"/>
+          <w:szCs w:val="24"/>
+        </w:rPr>
+      </w:pPr>
+      <w:r>
+        <w:rPr>
+          <w:rFonts w:asciiTheme="majorBidi" w:hAnsiTheme="majorBidi" w:cstheme="majorBidi"/>
+          <w:b/>
+          <w:bCs/>
+          <w:color w:val="0070C0"/>
+          <w:sz w:val="24"/>
+          <w:szCs w:val="24"/>
+        </w:rPr>
+        <w:t xml:space="preserve">User </w:t>
+      </w:r>
+      <w:r>
+        <w:rPr>
+          <w:rFonts w:asciiTheme="majorBidi" w:hAnsiTheme="majorBidi" w:cstheme="majorBidi"/>
+          <w:i/>
+          <w:iCs/>
+          <w:sz w:val="24"/>
+          <w:szCs w:val="24"/>
+        </w:rPr>
+        <w:t xml:space="preserve">(Table Users) </w:t>
+      </w:r>
+      <w:r>
+        <w:rPr>
+          <w:rFonts w:asciiTheme="majorBidi" w:hAnsiTheme="majorBidi" w:cstheme="majorBidi"/>
+          <w:sz w:val="24"/>
+          <w:szCs w:val="24"/>
+        </w:rPr>
+        <w:t>–</w:t>
+      </w:r>
+      <w:r>
+        <w:rPr>
+          <w:rFonts w:asciiTheme="majorBidi" w:hAnsiTheme="majorBidi" w:cstheme="majorBidi"/>
+          <w:sz w:val="24"/>
+          <w:szCs w:val="24"/>
+        </w:rPr>
+        <w:t xml:space="preserve"> </w:t>
+      </w:r>
+      <w:r>
+        <w:rPr>
+          <w:rFonts w:asciiTheme="majorBidi" w:hAnsiTheme="majorBidi" w:cstheme="majorBidi"/>
+          <w:sz w:val="24"/>
+          <w:szCs w:val="24"/>
+        </w:rPr>
+        <w:t>Holds the details of each user, and the user's type.</w:t>
+      </w:r>
+      <w:r>
+        <w:rPr>
+          <w:rFonts w:asciiTheme="majorBidi" w:hAnsiTheme="majorBidi" w:cstheme="majorBidi"/>
+          <w:sz w:val="24"/>
+          <w:szCs w:val="24"/>
+        </w:rPr>
+        <w:t xml:space="preserve"> Upon signing up and registering a User, </w:t>
+      </w:r>
+      <w:r>
+        <w:rPr>
+          <w:rFonts w:asciiTheme="majorBidi" w:hAnsiTheme="majorBidi" w:cstheme="majorBidi"/>
+          <w:b/>
+          <w:bCs/>
+          <w:sz w:val="24"/>
+          <w:szCs w:val="24"/>
+        </w:rPr>
+        <w:t xml:space="preserve">the selected password is being encrypted using SHA256 hash function. </w:t>
+      </w:r>
+    </w:p>
+    <w:p>
+      <w:pPr>
+        <w:bidi w:val="0"/>
+        <w:jc w:val="both"/>
+        <w:rPr>
+          <w:rFonts w:asciiTheme="majorBidi" w:hAnsiTheme="majorBidi" w:cstheme="majorBidi"/>
+          <w:sz w:val="24"/>
+          <w:szCs w:val="24"/>
+        </w:rPr>
+      </w:pPr>
+      <w:proofErr w:type="spellStart"/>
+      <w:r>
+        <w:rPr>
+          <w:rFonts w:asciiTheme="majorBidi" w:hAnsiTheme="majorBidi" w:cstheme="majorBidi"/>
+          <w:b/>
+          <w:bCs/>
+          <w:color w:val="0070C0"/>
+          <w:sz w:val="24"/>
+          <w:szCs w:val="24"/>
+        </w:rPr>
+        <w:t>UserType</w:t>
+      </w:r>
+      <w:proofErr w:type="spellEnd"/>
+      <w:r>
+        <w:rPr>
+          <w:rFonts w:asciiTheme="majorBidi" w:hAnsiTheme="majorBidi" w:cstheme="majorBidi"/>
+          <w:sz w:val="24"/>
+          <w:szCs w:val="24"/>
+        </w:rPr>
+        <w:t xml:space="preserve"> </w:t>
+      </w:r>
+      <w:r>
+        <w:rPr>
+          <w:rFonts w:asciiTheme="majorBidi" w:hAnsiTheme="majorBidi" w:cstheme="majorBidi"/>
+          <w:i/>
+          <w:iCs/>
+          <w:sz w:val="24"/>
+          <w:szCs w:val="24"/>
+        </w:rPr>
+        <w:t xml:space="preserve">(Table </w:t>
+      </w:r>
+      <w:proofErr w:type="spellStart"/>
+      <w:r>
+        <w:rPr>
+          <w:rFonts w:asciiTheme="majorBidi" w:hAnsiTheme="majorBidi" w:cstheme="majorBidi"/>
+          <w:i/>
+          <w:iCs/>
+          <w:sz w:val="24"/>
+          <w:szCs w:val="24"/>
+        </w:rPr>
+        <w:t>UsersTypes</w:t>
+      </w:r>
+      <w:proofErr w:type="spellEnd"/>
+      <w:r>
+        <w:rPr>
+          <w:rFonts w:asciiTheme="majorBidi" w:hAnsiTheme="majorBidi" w:cstheme="majorBidi"/>
+          <w:i/>
+          <w:iCs/>
+          <w:sz w:val="24"/>
+          <w:szCs w:val="24"/>
+        </w:rPr>
+        <w:t xml:space="preserve">) </w:t>
+      </w:r>
+      <w:r>
+        <w:rPr>
+          <w:rFonts w:asciiTheme="majorBidi" w:hAnsiTheme="majorBidi" w:cstheme="majorBidi"/>
+          <w:sz w:val="24"/>
+          <w:szCs w:val="24"/>
+        </w:rPr>
+        <w:t>– holds the various user's types.</w:t>
+      </w:r>
+    </w:p>
+    <w:p>
+      <w:pPr>
+        <w:bidi w:val="0"/>
+        <w:ind w:left="-1134"/>
+        <w:rPr>
+          <w:rFonts w:asciiTheme="majorBidi" w:hAnsiTheme="majorBidi" w:cstheme="majorBidi"/>
+          <w:sz w:val="24"/>
+          <w:szCs w:val="24"/>
+        </w:rPr>
+      </w:pPr>
       <w:bookmarkStart w:id="0" w:name="_GoBack"/>
+      <w:r>
+        <w:rPr>
+          <w:noProof/>
+        </w:rPr>
+        <w:drawing>
+          <wp:inline distT="0" distB="0" distL="0" distR="0" wp14:anchorId="661D7F7F" wp14:editId="68E75C29">
+            <wp:extent cx="6685000" cy="4876800"/>
+            <wp:effectExtent l="0" t="0" r="1905" b="0"/>
+            <wp:docPr id="6" name="Picture 6"/>
+            <wp:cNvGraphicFramePr>
+              <a:graphicFrameLocks xmlns:a="http://schemas.openxmlformats.org/drawingml/2006/main" noChangeAspect="1"/>
+            </wp:cNvGraphicFramePr>
+            <a:graphic xmlns:a="http://schemas.openxmlformats.org/drawingml/2006/main">
+              <a:graphicData uri="http://schemas.openxmlformats.org/drawingml/2006/picture">
+                <pic:pic xmlns:pic="http://schemas.openxmlformats.org/drawingml/2006/picture">
+                  <pic:nvPicPr>
+                    <pic:cNvPr id="0" name=""/>
+                    <pic:cNvPicPr/>
+                  </pic:nvPicPr>
+                  <pic:blipFill>
+                    <a:blip r:embed="rId14"/>
+                    <a:stretch>
+                      <a:fillRect/>
+                    </a:stretch>
+                  </pic:blipFill>
+                  <pic:spPr>
+                    <a:xfrm>
+                      <a:off x="0" y="0"/>
+                      <a:ext cx="6685377" cy="4877075"/>
+                    </a:xfrm>
+                    <a:prstGeom prst="rect">
+                      <a:avLst/>
+                    </a:prstGeom>
+                  </pic:spPr>
+                </pic:pic>
+              </a:graphicData>
+            </a:graphic>
+          </wp:inline>
+        </w:drawing>
+      </w:r>
       <w:bookmarkEnd w:id="0"/>
+      <w:r>
+        <w:rPr>
+          <w:rFonts w:asciiTheme="majorBidi" w:hAnsiTheme="majorBidi" w:cstheme="majorBidi"/>
+          <w:sz w:val="24"/>
+          <w:szCs w:val="24"/>
+        </w:rPr>
+        <w:br w:type="page"/>
+      </w:r>
+    </w:p>
+    <w:p>
+      <w:pPr>
+        <w:pStyle w:val="ListParagraph"/>
+        <w:numPr>
+          <w:ilvl w:val="0"/>
+          <w:numId w:val="1"/>
+        </w:numPr>
+        <w:bidi w:val="0"/>
+        <w:spacing w:line="240" w:lineRule="auto"/>
+        <w:ind w:left="142" w:firstLine="0"/>
+        <w:jc w:val="both"/>
+        <w:rPr>
+          <w:rFonts w:asciiTheme="majorBidi" w:hAnsiTheme="majorBidi" w:cstheme="majorBidi"/>
+          <w:b/>
+          <w:bCs/>
+          <w:sz w:val="24"/>
+          <w:szCs w:val="24"/>
+          <w:u w:val="single"/>
+        </w:rPr>
+      </w:pPr>
+      <w:r>
+        <w:rPr>
+          <w:rFonts w:asciiTheme="majorBidi" w:hAnsiTheme="majorBidi" w:cstheme="majorBidi"/>
+          <w:b/>
+          <w:bCs/>
+          <w:sz w:val="24"/>
+          <w:szCs w:val="24"/>
+          <w:u w:val="single"/>
+        </w:rPr>
+        <w:lastRenderedPageBreak/>
+        <w:t>Usage:</w:t>
+      </w:r>
+    </w:p>
+    <w:p>
+      <w:pPr>
+        <w:bidi w:val="0"/>
+        <w:jc w:val="both"/>
+        <w:rPr>
+          <w:rFonts w:asciiTheme="majorBidi" w:hAnsiTheme="majorBidi" w:cstheme="majorBidi"/>
+          <w:sz w:val="24"/>
+          <w:szCs w:val="24"/>
+        </w:rPr>
+      </w:pPr>
+      <w:r>
+        <w:rPr>
+          <w:rFonts w:asciiTheme="majorBidi" w:hAnsiTheme="majorBidi" w:cstheme="majorBidi"/>
+          <w:sz w:val="24"/>
+          <w:szCs w:val="24"/>
+        </w:rPr>
+        <w:t xml:space="preserve">The </w:t>
+      </w:r>
+      <w:proofErr w:type="spellStart"/>
+      <w:r>
+        <w:rPr>
+          <w:rFonts w:asciiTheme="majorBidi" w:hAnsiTheme="majorBidi" w:cstheme="majorBidi"/>
+          <w:sz w:val="24"/>
+          <w:szCs w:val="24"/>
+        </w:rPr>
+        <w:t>DataControl</w:t>
+      </w:r>
+      <w:proofErr w:type="spellEnd"/>
+      <w:r>
+        <w:rPr>
+          <w:rFonts w:asciiTheme="majorBidi" w:hAnsiTheme="majorBidi" w:cstheme="majorBidi"/>
+          <w:sz w:val="24"/>
+          <w:szCs w:val="24"/>
+        </w:rPr>
+        <w:t xml:space="preserve"> assembly revels </w:t>
+      </w:r>
+      <w:proofErr w:type="gramStart"/>
+      <w:r>
+        <w:rPr>
+          <w:rFonts w:asciiTheme="majorBidi" w:hAnsiTheme="majorBidi" w:cstheme="majorBidi"/>
+          <w:sz w:val="24"/>
+          <w:szCs w:val="24"/>
+        </w:rPr>
+        <w:t>a</w:t>
+      </w:r>
+      <w:proofErr w:type="gramEnd"/>
+      <w:r>
+        <w:rPr>
+          <w:rFonts w:asciiTheme="majorBidi" w:hAnsiTheme="majorBidi" w:cstheme="majorBidi"/>
+          <w:sz w:val="24"/>
+          <w:szCs w:val="24"/>
+        </w:rPr>
+        <w:t xml:space="preserve"> </w:t>
+      </w:r>
+      <w:proofErr w:type="spellStart"/>
+      <w:r>
+        <w:rPr>
+          <w:rFonts w:asciiTheme="majorBidi" w:hAnsiTheme="majorBidi" w:cstheme="majorBidi"/>
+          <w:sz w:val="24"/>
+          <w:szCs w:val="24"/>
+        </w:rPr>
+        <w:t>Utils</w:t>
+      </w:r>
+      <w:proofErr w:type="spellEnd"/>
+      <w:r>
+        <w:rPr>
+          <w:rFonts w:asciiTheme="majorBidi" w:hAnsiTheme="majorBidi" w:cstheme="majorBidi"/>
+          <w:sz w:val="24"/>
+          <w:szCs w:val="24"/>
+        </w:rPr>
+        <w:t xml:space="preserve"> folder to the </w:t>
+      </w:r>
+      <w:r>
+        <w:rPr>
+          <w:rFonts w:asciiTheme="majorBidi" w:hAnsiTheme="majorBidi" w:cstheme="majorBidi"/>
+          <w:sz w:val="24"/>
+          <w:szCs w:val="24"/>
+        </w:rPr>
+        <w:t xml:space="preserve">customer, which offer a various data retrieving / manipulation methods to be called via </w:t>
+      </w:r>
+      <w:r>
+        <w:rPr>
+          <w:rFonts w:asciiTheme="majorBidi" w:hAnsiTheme="majorBidi" w:cstheme="majorBidi"/>
+          <w:sz w:val="24"/>
+          <w:szCs w:val="24"/>
+        </w:rPr>
+        <w:t>static classes</w:t>
+      </w:r>
+      <w:r>
+        <w:rPr>
+          <w:rFonts w:asciiTheme="majorBidi" w:hAnsiTheme="majorBidi" w:cstheme="majorBidi"/>
+          <w:sz w:val="24"/>
+          <w:szCs w:val="24"/>
+        </w:rPr>
+        <w:t>. Following is a key list of these methods:</w:t>
+      </w:r>
+    </w:p>
+    <w:p>
+      <w:pPr>
+        <w:bidi w:val="0"/>
+        <w:jc w:val="both"/>
+        <w:rPr>
+          <w:rFonts w:asciiTheme="majorBidi" w:hAnsiTheme="majorBidi" w:cstheme="majorBidi"/>
+          <w:sz w:val="24"/>
+          <w:szCs w:val="24"/>
+        </w:rPr>
+      </w:pPr>
+      <w:r>
+        <w:rPr>
+          <w:rFonts w:asciiTheme="majorBidi" w:hAnsiTheme="majorBidi" w:cstheme="majorBidi"/>
+          <w:sz w:val="24"/>
+          <w:szCs w:val="24"/>
+        </w:rPr>
+        <w:t>Admin Only Methods:</w:t>
+      </w:r>
+    </w:p>
+    <w:p>
+      <w:pPr>
+        <w:pStyle w:val="ListParagraph"/>
+        <w:numPr>
+          <w:ilvl w:val="0"/>
+          <w:numId w:val="2"/>
+        </w:numPr>
+        <w:bidi w:val="0"/>
+        <w:ind w:left="709"/>
+        <w:jc w:val="both"/>
+        <w:rPr>
+          <w:rFonts w:asciiTheme="majorBidi" w:hAnsiTheme="majorBidi" w:cstheme="majorBidi"/>
+          <w:sz w:val="24"/>
+          <w:szCs w:val="24"/>
+        </w:rPr>
+      </w:pPr>
+      <w:r>
+        <w:rPr>
+          <w:rFonts w:asciiTheme="majorBidi" w:hAnsiTheme="majorBidi" w:cstheme="majorBidi"/>
+          <w:sz w:val="24"/>
+          <w:szCs w:val="24"/>
+        </w:rPr>
+        <w:t>Adding Products (</w:t>
+      </w:r>
+      <w:proofErr w:type="spellStart"/>
+      <w:r>
+        <w:rPr>
+          <w:rFonts w:asciiTheme="majorBidi" w:hAnsiTheme="majorBidi" w:cstheme="majorBidi"/>
+          <w:sz w:val="24"/>
+          <w:szCs w:val="24"/>
+        </w:rPr>
+        <w:t>AddP</w:t>
+      </w:r>
+      <w:r>
+        <w:rPr>
+          <w:rFonts w:asciiTheme="majorBidi" w:hAnsiTheme="majorBidi" w:cstheme="majorBidi"/>
+          <w:sz w:val="24"/>
+          <w:szCs w:val="24"/>
+        </w:rPr>
+        <w:t>roduct</w:t>
+      </w:r>
+      <w:proofErr w:type="spellEnd"/>
+      <w:r>
+        <w:rPr>
+          <w:rFonts w:asciiTheme="majorBidi" w:hAnsiTheme="majorBidi" w:cstheme="majorBidi"/>
+          <w:sz w:val="24"/>
+          <w:szCs w:val="24"/>
+        </w:rPr>
+        <w:t xml:space="preserve"> (Overloaded for various product types)</w:t>
+      </w:r>
+      <w:r>
+        <w:rPr>
+          <w:rFonts w:asciiTheme="majorBidi" w:hAnsiTheme="majorBidi" w:cstheme="majorBidi"/>
+          <w:sz w:val="24"/>
+          <w:szCs w:val="24"/>
+        </w:rPr>
+        <w:t>)</w:t>
+      </w:r>
+    </w:p>
+    <w:p>
+      <w:pPr>
+        <w:pStyle w:val="ListParagraph"/>
+        <w:numPr>
+          <w:ilvl w:val="0"/>
+          <w:numId w:val="2"/>
+        </w:numPr>
+        <w:bidi w:val="0"/>
+        <w:ind w:left="709"/>
+        <w:jc w:val="both"/>
+        <w:rPr>
+          <w:rFonts w:asciiTheme="majorBidi" w:hAnsiTheme="majorBidi" w:cstheme="majorBidi"/>
+          <w:sz w:val="24"/>
+          <w:szCs w:val="24"/>
+        </w:rPr>
+      </w:pPr>
+      <w:r>
+        <w:rPr>
+          <w:rFonts w:asciiTheme="majorBidi" w:hAnsiTheme="majorBidi" w:cstheme="majorBidi"/>
+          <w:sz w:val="24"/>
+          <w:szCs w:val="24"/>
+        </w:rPr>
+        <w:t>Editing Products (</w:t>
+      </w:r>
+      <w:proofErr w:type="spellStart"/>
+      <w:r>
+        <w:rPr>
+          <w:rFonts w:asciiTheme="majorBidi" w:hAnsiTheme="majorBidi" w:cstheme="majorBidi"/>
+          <w:sz w:val="24"/>
+          <w:szCs w:val="24"/>
+        </w:rPr>
+        <w:t>Edit</w:t>
+      </w:r>
+      <w:r>
+        <w:rPr>
+          <w:rFonts w:asciiTheme="majorBidi" w:hAnsiTheme="majorBidi" w:cstheme="majorBidi"/>
+          <w:sz w:val="24"/>
+          <w:szCs w:val="24"/>
+        </w:rPr>
+        <w:t>Product</w:t>
+      </w:r>
+      <w:proofErr w:type="spellEnd"/>
+      <w:r>
+        <w:rPr>
+          <w:rFonts w:asciiTheme="majorBidi" w:hAnsiTheme="majorBidi" w:cstheme="majorBidi"/>
+          <w:sz w:val="24"/>
+          <w:szCs w:val="24"/>
+        </w:rPr>
+        <w:t xml:space="preserve"> (Overloaded for various product types))</w:t>
+      </w:r>
+    </w:p>
+    <w:p>
+      <w:pPr>
+        <w:pStyle w:val="ListParagraph"/>
+        <w:numPr>
+          <w:ilvl w:val="0"/>
+          <w:numId w:val="2"/>
+        </w:numPr>
+        <w:bidi w:val="0"/>
+        <w:ind w:left="709"/>
+        <w:jc w:val="both"/>
+        <w:rPr>
+          <w:rFonts w:asciiTheme="majorBidi" w:hAnsiTheme="majorBidi" w:cstheme="majorBidi"/>
+          <w:sz w:val="24"/>
+          <w:szCs w:val="24"/>
+        </w:rPr>
+      </w:pPr>
+      <w:r>
+        <w:rPr>
+          <w:rFonts w:asciiTheme="majorBidi" w:hAnsiTheme="majorBidi" w:cstheme="majorBidi"/>
+          <w:sz w:val="24"/>
+          <w:szCs w:val="24"/>
+        </w:rPr>
+        <w:t>Delete Product (</w:t>
+      </w:r>
+      <w:proofErr w:type="spellStart"/>
+      <w:r>
+        <w:rPr>
+          <w:rFonts w:asciiTheme="majorBidi" w:hAnsiTheme="majorBidi" w:cstheme="majorBidi"/>
+          <w:sz w:val="24"/>
+          <w:szCs w:val="24"/>
+        </w:rPr>
+        <w:t>DeleteProduct</w:t>
+      </w:r>
+      <w:proofErr w:type="spellEnd"/>
+      <w:r>
+        <w:rPr>
+          <w:rFonts w:asciiTheme="majorBidi" w:hAnsiTheme="majorBidi" w:cstheme="majorBidi"/>
+          <w:sz w:val="24"/>
+          <w:szCs w:val="24"/>
+        </w:rPr>
+        <w:t xml:space="preserve"> by ID)</w:t>
+      </w:r>
+    </w:p>
+    <w:p>
+      <w:pPr>
+        <w:pStyle w:val="ListParagraph"/>
+        <w:bidi w:val="0"/>
+        <w:ind w:left="709"/>
+        <w:jc w:val="both"/>
+        <w:rPr>
+          <w:rFonts w:asciiTheme="majorBidi" w:hAnsiTheme="majorBidi" w:cstheme="majorBidi"/>
+          <w:sz w:val="24"/>
+          <w:szCs w:val="24"/>
+        </w:rPr>
+      </w:pPr>
+    </w:p>
+    <w:p>
+      <w:pPr>
+        <w:pStyle w:val="ListParagraph"/>
+        <w:numPr>
+          <w:ilvl w:val="0"/>
+          <w:numId w:val="2"/>
+        </w:numPr>
+        <w:bidi w:val="0"/>
+        <w:ind w:left="709"/>
+        <w:jc w:val="both"/>
+        <w:rPr>
+          <w:rFonts w:asciiTheme="majorBidi" w:hAnsiTheme="majorBidi" w:cstheme="majorBidi"/>
+          <w:color w:val="595959" w:themeColor="text1" w:themeTint="A6"/>
+          <w:sz w:val="24"/>
+          <w:szCs w:val="24"/>
+        </w:rPr>
+      </w:pPr>
+      <w:r>
+        <w:rPr>
+          <w:rFonts w:asciiTheme="majorBidi" w:hAnsiTheme="majorBidi" w:cstheme="majorBidi"/>
+          <w:color w:val="595959" w:themeColor="text1" w:themeTint="A6"/>
+          <w:sz w:val="24"/>
+          <w:szCs w:val="24"/>
+        </w:rPr>
+        <w:t>Adding Inventory record</w:t>
+      </w:r>
+    </w:p>
+    <w:p>
+      <w:pPr>
+        <w:pStyle w:val="ListParagraph"/>
+        <w:numPr>
+          <w:ilvl w:val="0"/>
+          <w:numId w:val="2"/>
+        </w:numPr>
+        <w:bidi w:val="0"/>
+        <w:ind w:left="709"/>
+        <w:jc w:val="both"/>
+        <w:rPr>
+          <w:rFonts w:asciiTheme="majorBidi" w:hAnsiTheme="majorBidi" w:cstheme="majorBidi"/>
+          <w:color w:val="595959" w:themeColor="text1" w:themeTint="A6"/>
+          <w:sz w:val="24"/>
+          <w:szCs w:val="24"/>
+        </w:rPr>
+      </w:pPr>
+      <w:r>
+        <w:rPr>
+          <w:rFonts w:asciiTheme="majorBidi" w:hAnsiTheme="majorBidi" w:cstheme="majorBidi"/>
+          <w:color w:val="595959" w:themeColor="text1" w:themeTint="A6"/>
+          <w:sz w:val="24"/>
+          <w:szCs w:val="24"/>
+        </w:rPr>
+        <w:t>Explicit Inventory editing (Oppose to editing via order) – allow admins to return/refund items to inventory.</w:t>
+      </w:r>
+    </w:p>
+    <w:p>
+      <w:pPr>
+        <w:pStyle w:val="ListParagraph"/>
+        <w:numPr>
+          <w:ilvl w:val="0"/>
+          <w:numId w:val="2"/>
+        </w:numPr>
+        <w:bidi w:val="0"/>
+        <w:ind w:left="709"/>
+        <w:jc w:val="both"/>
+        <w:rPr>
+          <w:rFonts w:asciiTheme="majorBidi" w:hAnsiTheme="majorBidi" w:cstheme="majorBidi"/>
+          <w:color w:val="595959" w:themeColor="text1" w:themeTint="A6"/>
+          <w:sz w:val="24"/>
+          <w:szCs w:val="24"/>
+        </w:rPr>
+      </w:pPr>
+      <w:r>
+        <w:rPr>
+          <w:rFonts w:asciiTheme="majorBidi" w:hAnsiTheme="majorBidi" w:cstheme="majorBidi"/>
+          <w:color w:val="595959" w:themeColor="text1" w:themeTint="A6"/>
+          <w:sz w:val="24"/>
+          <w:szCs w:val="24"/>
+        </w:rPr>
+        <w:t>Retrieve all orders in the system.</w:t>
+      </w:r>
+    </w:p>
+    <w:p>
+      <w:pPr>
+        <w:bidi w:val="0"/>
+        <w:jc w:val="both"/>
+        <w:rPr>
+          <w:rFonts w:asciiTheme="majorBidi" w:hAnsiTheme="majorBidi" w:cstheme="majorBidi"/>
+          <w:color w:val="595959" w:themeColor="text1" w:themeTint="A6"/>
+        </w:rPr>
+      </w:pPr>
+      <w:r>
+        <w:rPr>
+          <w:rFonts w:asciiTheme="majorBidi" w:hAnsiTheme="majorBidi" w:cstheme="majorBidi"/>
+          <w:color w:val="595959" w:themeColor="text1" w:themeTint="A6"/>
+        </w:rPr>
+        <w:t xml:space="preserve">*not </w:t>
+      </w:r>
+      <w:r>
+        <w:rPr>
+          <w:rFonts w:asciiTheme="majorBidi" w:hAnsiTheme="majorBidi" w:cstheme="majorBidi"/>
+          <w:color w:val="595959" w:themeColor="text1" w:themeTint="A6"/>
+        </w:rPr>
+        <w:t>implemented in the GUI due to lack of time.</w:t>
+      </w:r>
+    </w:p>
+    <w:p>
+      <w:pPr>
+        <w:bidi w:val="0"/>
+        <w:jc w:val="both"/>
+        <w:rPr>
+          <w:rFonts w:asciiTheme="majorBidi" w:hAnsiTheme="majorBidi" w:cstheme="majorBidi"/>
+          <w:sz w:val="24"/>
+          <w:szCs w:val="24"/>
+        </w:rPr>
+      </w:pPr>
+      <w:r>
+        <w:rPr>
+          <w:rFonts w:asciiTheme="majorBidi" w:hAnsiTheme="majorBidi" w:cstheme="majorBidi"/>
+          <w:sz w:val="24"/>
+          <w:szCs w:val="24"/>
+        </w:rPr>
+        <w:t>General usage</w:t>
+      </w:r>
+      <w:r>
+        <w:rPr>
+          <w:rFonts w:asciiTheme="majorBidi" w:hAnsiTheme="majorBidi" w:cstheme="majorBidi"/>
+          <w:sz w:val="24"/>
+          <w:szCs w:val="24"/>
+        </w:rPr>
+        <w:t xml:space="preserve"> Methods:</w:t>
+      </w:r>
+    </w:p>
+    <w:p>
+      <w:pPr>
+        <w:pStyle w:val="ListParagraph"/>
+        <w:numPr>
+          <w:ilvl w:val="0"/>
+          <w:numId w:val="2"/>
+        </w:numPr>
+        <w:bidi w:val="0"/>
+        <w:ind w:left="709"/>
+        <w:jc w:val="both"/>
+        <w:rPr>
+          <w:rFonts w:asciiTheme="majorBidi" w:hAnsiTheme="majorBidi" w:cstheme="majorBidi"/>
+          <w:sz w:val="24"/>
+          <w:szCs w:val="24"/>
+        </w:rPr>
+      </w:pPr>
+      <w:r>
+        <w:rPr>
+          <w:rFonts w:asciiTheme="majorBidi" w:hAnsiTheme="majorBidi" w:cstheme="majorBidi"/>
+          <w:sz w:val="24"/>
+          <w:szCs w:val="24"/>
+        </w:rPr>
+        <w:t>Log in / Sign up methods.</w:t>
+      </w:r>
+    </w:p>
+    <w:p>
+      <w:pPr>
+        <w:pStyle w:val="ListParagraph"/>
+        <w:numPr>
+          <w:ilvl w:val="0"/>
+          <w:numId w:val="2"/>
+        </w:numPr>
+        <w:bidi w:val="0"/>
+        <w:ind w:left="709"/>
+        <w:jc w:val="both"/>
+        <w:rPr>
+          <w:rFonts w:asciiTheme="majorBidi" w:hAnsiTheme="majorBidi" w:cstheme="majorBidi"/>
+          <w:sz w:val="24"/>
+          <w:szCs w:val="24"/>
+        </w:rPr>
+      </w:pPr>
+      <w:r>
+        <w:rPr>
+          <w:rFonts w:asciiTheme="majorBidi" w:hAnsiTheme="majorBidi" w:cstheme="majorBidi"/>
+          <w:sz w:val="24"/>
+          <w:szCs w:val="24"/>
+        </w:rPr>
+        <w:t>Retrieve</w:t>
+      </w:r>
+      <w:r>
+        <w:rPr>
+          <w:rFonts w:asciiTheme="majorBidi" w:hAnsiTheme="majorBidi" w:cstheme="majorBidi"/>
+          <w:sz w:val="24"/>
+          <w:szCs w:val="24"/>
+        </w:rPr>
+        <w:t xml:space="preserve"> Products</w:t>
+      </w:r>
+      <w:r>
+        <w:rPr>
+          <w:rFonts w:asciiTheme="majorBidi" w:hAnsiTheme="majorBidi" w:cstheme="majorBidi"/>
+          <w:sz w:val="24"/>
+          <w:szCs w:val="24"/>
+        </w:rPr>
+        <w:t xml:space="preserve"> List</w:t>
+      </w:r>
+      <w:r>
+        <w:rPr>
+          <w:rFonts w:asciiTheme="majorBidi" w:hAnsiTheme="majorBidi" w:cstheme="majorBidi"/>
+          <w:sz w:val="24"/>
+          <w:szCs w:val="24"/>
+        </w:rPr>
+        <w:t xml:space="preserve"> (Overloaded for various </w:t>
+      </w:r>
+      <w:r>
+        <w:rPr>
+          <w:rFonts w:asciiTheme="majorBidi" w:hAnsiTheme="majorBidi" w:cstheme="majorBidi"/>
+          <w:sz w:val="24"/>
+          <w:szCs w:val="24"/>
+        </w:rPr>
+        <w:t>filters requests</w:t>
+      </w:r>
+      <w:r>
+        <w:rPr>
+          <w:rFonts w:asciiTheme="majorBidi" w:hAnsiTheme="majorBidi" w:cstheme="majorBidi"/>
+          <w:sz w:val="24"/>
+          <w:szCs w:val="24"/>
+        </w:rPr>
+        <w:t>)</w:t>
+      </w:r>
+    </w:p>
+    <w:p>
+      <w:pPr>
+        <w:pStyle w:val="ListParagraph"/>
+        <w:numPr>
+          <w:ilvl w:val="0"/>
+          <w:numId w:val="2"/>
+        </w:numPr>
+        <w:bidi w:val="0"/>
+        <w:ind w:left="709"/>
+        <w:jc w:val="both"/>
+        <w:rPr>
+          <w:rFonts w:asciiTheme="majorBidi" w:hAnsiTheme="majorBidi" w:cstheme="majorBidi"/>
+          <w:sz w:val="24"/>
+          <w:szCs w:val="24"/>
+        </w:rPr>
+      </w:pPr>
+      <w:r>
+        <w:rPr>
+          <w:rFonts w:asciiTheme="majorBidi" w:hAnsiTheme="majorBidi" w:cstheme="majorBidi"/>
+          <w:sz w:val="24"/>
+          <w:szCs w:val="24"/>
+        </w:rPr>
+        <w:t>Add Order / Edit order (Confirming order to move from shopping cart to be removed from inventory).</w:t>
+      </w:r>
+    </w:p>
+    <w:p>
+      <w:pPr>
+        <w:pStyle w:val="ListParagraph"/>
+        <w:numPr>
+          <w:ilvl w:val="0"/>
+          <w:numId w:val="2"/>
+        </w:numPr>
+        <w:bidi w:val="0"/>
+        <w:ind w:left="709"/>
+        <w:jc w:val="both"/>
+        <w:rPr>
+          <w:rFonts w:asciiTheme="majorBidi" w:hAnsiTheme="majorBidi" w:cstheme="majorBidi"/>
+          <w:sz w:val="24"/>
+          <w:szCs w:val="24"/>
+        </w:rPr>
+      </w:pPr>
+      <w:r>
+        <w:rPr>
+          <w:rFonts w:asciiTheme="majorBidi" w:hAnsiTheme="majorBidi" w:cstheme="majorBidi"/>
+          <w:sz w:val="24"/>
+          <w:szCs w:val="24"/>
+        </w:rPr>
+        <w:t xml:space="preserve">Retrieve list of user's confirmed orders </w:t>
+      </w:r>
+      <w:r>
+        <w:rPr>
+          <w:rFonts w:asciiTheme="majorBidi" w:hAnsiTheme="majorBidi" w:cstheme="majorBidi"/>
+          <w:sz w:val="24"/>
+          <w:szCs w:val="24"/>
+        </w:rPr>
+        <w:t>(Overloaded for various filters requests)</w:t>
+      </w:r>
+    </w:p>
+    <w:p>
+      <w:pPr>
+        <w:pStyle w:val="ListParagraph"/>
+        <w:numPr>
+          <w:ilvl w:val="0"/>
+          <w:numId w:val="2"/>
+        </w:numPr>
+        <w:bidi w:val="0"/>
+        <w:ind w:left="709"/>
+        <w:jc w:val="both"/>
+        <w:rPr>
+          <w:rFonts w:asciiTheme="majorBidi" w:hAnsiTheme="majorBidi" w:cstheme="majorBidi"/>
+          <w:sz w:val="24"/>
+          <w:szCs w:val="24"/>
+        </w:rPr>
+      </w:pPr>
+      <w:r>
+        <w:rPr>
+          <w:rFonts w:asciiTheme="majorBidi" w:hAnsiTheme="majorBidi" w:cstheme="majorBidi"/>
+          <w:sz w:val="24"/>
+          <w:szCs w:val="24"/>
+        </w:rPr>
+        <w:t>Edit User details and password</w:t>
+      </w:r>
+    </w:p>
+    <w:p>
+      <w:pPr>
+        <w:bidi w:val="0"/>
+        <w:jc w:val="both"/>
+        <w:rPr>
+          <w:rFonts w:asciiTheme="majorBidi" w:hAnsiTheme="majorBidi" w:cstheme="majorBidi"/>
+          <w:sz w:val="24"/>
+          <w:szCs w:val="24"/>
+        </w:rPr>
+      </w:pPr>
+    </w:p>
+    <w:p>
+      <w:pPr>
+        <w:bidi w:val="0"/>
+        <w:jc w:val="both"/>
+        <w:rPr>
+          <w:rFonts w:asciiTheme="majorBidi" w:hAnsiTheme="majorBidi" w:cstheme="majorBidi"/>
+          <w:sz w:val="24"/>
+          <w:szCs w:val="24"/>
+        </w:rPr>
+      </w:pPr>
+    </w:p>
+    <w:p>
+      <w:pPr>
+        <w:bidi w:val="0"/>
+        <w:jc w:val="both"/>
+        <w:rPr>
+          <w:rFonts w:asciiTheme="majorBidi" w:hAnsiTheme="majorBidi" w:cstheme="majorBidi"/>
+          <w:sz w:val="24"/>
+          <w:szCs w:val="24"/>
+        </w:rPr>
+      </w:pPr>
     </w:p>
     <w:sectPr>
       <w:pgSz w:w="11906" w:h="16838"/>
@@ -1811,7 +4778,7 @@
   <w:abstractNum w:abstractNumId="1">
     <w:nsid w:val="72A44181"/>
     <w:multiLevelType w:val="hybridMultilevel"/>
-    <w:tmpl w:val="A294B6A6"/>
+    <w:tmpl w:val="7A5CA214"/>
     <w:lvl w:ilvl="0" w:tplc="04090001">
       <w:start w:val="1"/>
       <w:numFmt w:val="bullet"/>

</xml_diff>